<commit_message>
Casos de usos que faltam foram adicionados close #23
</commit_message>
<xml_diff>
--- a/Requisitos/CSU11 - Manter Responsável.docx
+++ b/Requisitos/CSU11 - Manter Responsável.docx
@@ -224,8 +224,6 @@
               </w:rPr>
               <w:t xml:space="preserve">o </w:t>
             </w:r>
-            <w:bookmarkStart w:id="0" w:name="_GoBack"/>
-            <w:bookmarkEnd w:id="0"/>
             <w:r>
               <w:rPr>
                 <w:sz w:val="28"/>
@@ -781,14 +779,6 @@
       </w:tblGrid>
       <w:tr>
         <w:tblPrEx>
-          <w:tblBorders>
-            <w:top w:val="single" w:color="auto" w:sz="4" w:space="0"/>
-            <w:left w:val="single" w:color="auto" w:sz="4" w:space="0"/>
-            <w:bottom w:val="single" w:color="auto" w:sz="4" w:space="0"/>
-            <w:right w:val="single" w:color="auto" w:sz="4" w:space="0"/>
-            <w:insideH w:val="single" w:color="auto" w:sz="4" w:space="0"/>
-            <w:insideV w:val="single" w:color="auto" w:sz="4" w:space="0"/>
-          </w:tblBorders>
           <w:tblCellMar>
             <w:top w:w="0" w:type="dxa"/>
             <w:left w:w="70" w:type="dxa"/>
@@ -1022,7 +1012,17 @@
                 <w:sz w:val="28"/>
                 <w:szCs w:val="28"/>
               </w:rPr>
-              <w:t>Tela 19</w:t>
+              <w:t xml:space="preserve">Tela </w:t>
+            </w:r>
+            <w:r>
+              <w:rPr>
+                <w:rFonts w:hint="default"/>
+                <w:color w:val="FF0000"/>
+                <w:sz w:val="28"/>
+                <w:szCs w:val="28"/>
+                <w:lang w:val="pt-BR"/>
+              </w:rPr>
+              <w:t>x</w:t>
             </w:r>
             <w:r>
               <w:rPr>
@@ -1587,7 +1587,17 @@
                 <w:sz w:val="28"/>
                 <w:szCs w:val="28"/>
               </w:rPr>
-              <w:t>Tela 29</w:t>
+              <w:t xml:space="preserve">Tela </w:t>
+            </w:r>
+            <w:r>
+              <w:rPr>
+                <w:rFonts w:hint="default"/>
+                <w:color w:val="FF0000"/>
+                <w:sz w:val="28"/>
+                <w:szCs w:val="28"/>
+                <w:lang w:val="pt-BR"/>
+              </w:rPr>
+              <w:t>x</w:t>
             </w:r>
             <w:r>
               <w:rPr>
@@ -1630,7 +1640,16 @@
                 <w:color w:val="FF0000"/>
                 <w:sz w:val="28"/>
               </w:rPr>
-              <w:t>Tela 31</w:t>
+              <w:t xml:space="preserve">Tela </w:t>
+            </w:r>
+            <w:r>
+              <w:rPr>
+                <w:rFonts w:hint="default"/>
+                <w:color w:val="FF0000"/>
+                <w:sz w:val="28"/>
+                <w:lang w:val="pt-BR"/>
+              </w:rPr>
+              <w:t>x</w:t>
             </w:r>
             <w:r>
               <w:rPr>
@@ -2550,8 +2569,19 @@
                 <w:color w:val="FF0000"/>
                 <w:sz w:val="28"/>
               </w:rPr>
-              <w:t>Tela 31</w:t>
-            </w:r>
+              <w:t xml:space="preserve">Tela </w:t>
+            </w:r>
+            <w:r>
+              <w:rPr>
+                <w:rFonts w:hint="default"/>
+                <w:color w:val="FF0000"/>
+                <w:sz w:val="28"/>
+                <w:lang w:val="pt-BR"/>
+              </w:rPr>
+              <w:t>x</w:t>
+            </w:r>
+            <w:bookmarkStart w:id="0" w:name="_GoBack"/>
+            <w:bookmarkEnd w:id="0"/>
             <w:r>
               <w:rPr>
                 <w:sz w:val="28"/>

</xml_diff>

<commit_message>
Atualização de mais casos de uso.
Correções em:
   - CSU11
   - CSU12

Atualização e melhoria em:
   - CSU13
</commit_message>
<xml_diff>
--- a/Requisitos/CSU11 - Manter Responsável.docx
+++ b/Requisitos/CSU11 - Manter Responsável.docx
@@ -68,17 +68,17 @@
           <w:bottom w:w="0" w:type="dxa"/>
           <w:right w:w="70" w:type="dxa"/>
         </w:tblCellMar>
-        <w:tblLook w:firstRow="1" w:noVBand="1" w:lastRow="0" w:firstColumn="1" w:lastColumn="0" w:noHBand="0" w:val="04a0"/>
+        <w:tblLook w:val="04a0" w:noHBand="0" w:noVBand="1" w:firstColumn="1" w:lastRow="0" w:lastColumn="0" w:firstRow="1"/>
       </w:tblPr>
       <w:tblGrid>
-        <w:gridCol w:w="2903"/>
-        <w:gridCol w:w="7606"/>
+        <w:gridCol w:w="2902"/>
+        <w:gridCol w:w="7607"/>
       </w:tblGrid>
       <w:tr>
         <w:trPr/>
         <w:tc>
           <w:tcPr>
-            <w:tcW w:w="2903" w:type="dxa"/>
+            <w:tcW w:w="2902" w:type="dxa"/>
             <w:tcBorders>
               <w:top w:val="single" w:sz="4" w:space="0" w:color="000000"/>
               <w:left w:val="single" w:sz="4" w:space="0" w:color="000000"/>
@@ -105,7 +105,7 @@
         </w:tc>
         <w:tc>
           <w:tcPr>
-            <w:tcW w:w="7606" w:type="dxa"/>
+            <w:tcW w:w="7607" w:type="dxa"/>
             <w:tcBorders>
               <w:top w:val="single" w:sz="4" w:space="0" w:color="000000"/>
               <w:left w:val="single" w:sz="4" w:space="0" w:color="000000"/>
@@ -133,7 +133,7 @@
         <w:trPr/>
         <w:tc>
           <w:tcPr>
-            <w:tcW w:w="2903" w:type="dxa"/>
+            <w:tcW w:w="2902" w:type="dxa"/>
             <w:tcBorders>
               <w:top w:val="single" w:sz="4" w:space="0" w:color="000000"/>
               <w:left w:val="single" w:sz="4" w:space="0" w:color="000000"/>
@@ -160,7 +160,7 @@
         </w:tc>
         <w:tc>
           <w:tcPr>
-            <w:tcW w:w="7606" w:type="dxa"/>
+            <w:tcW w:w="7607" w:type="dxa"/>
             <w:tcBorders>
               <w:top w:val="single" w:sz="4" w:space="0" w:color="000000"/>
               <w:left w:val="single" w:sz="4" w:space="0" w:color="000000"/>
@@ -190,7 +190,7 @@
         <w:trPr/>
         <w:tc>
           <w:tcPr>
-            <w:tcW w:w="2903" w:type="dxa"/>
+            <w:tcW w:w="2902" w:type="dxa"/>
             <w:tcBorders>
               <w:top w:val="single" w:sz="4" w:space="0" w:color="000000"/>
               <w:left w:val="single" w:sz="4" w:space="0" w:color="000000"/>
@@ -217,7 +217,7 @@
         </w:tc>
         <w:tc>
           <w:tcPr>
-            <w:tcW w:w="7606" w:type="dxa"/>
+            <w:tcW w:w="7607" w:type="dxa"/>
             <w:tcBorders>
               <w:top w:val="single" w:sz="4" w:space="0" w:color="000000"/>
               <w:left w:val="single" w:sz="4" w:space="0" w:color="000000"/>
@@ -246,7 +246,7 @@
         <w:trPr/>
         <w:tc>
           <w:tcPr>
-            <w:tcW w:w="2903" w:type="dxa"/>
+            <w:tcW w:w="2902" w:type="dxa"/>
             <w:tcBorders>
               <w:top w:val="single" w:sz="4" w:space="0" w:color="000000"/>
               <w:left w:val="single" w:sz="4" w:space="0" w:color="000000"/>
@@ -273,7 +273,7 @@
         </w:tc>
         <w:tc>
           <w:tcPr>
-            <w:tcW w:w="7606" w:type="dxa"/>
+            <w:tcW w:w="7607" w:type="dxa"/>
             <w:tcBorders>
               <w:top w:val="single" w:sz="4" w:space="0" w:color="000000"/>
               <w:left w:val="single" w:sz="4" w:space="0" w:color="000000"/>
@@ -301,7 +301,7 @@
         <w:trPr/>
         <w:tc>
           <w:tcPr>
-            <w:tcW w:w="2903" w:type="dxa"/>
+            <w:tcW w:w="2902" w:type="dxa"/>
             <w:tcBorders>
               <w:top w:val="single" w:sz="4" w:space="0" w:color="000000"/>
               <w:left w:val="single" w:sz="4" w:space="0" w:color="000000"/>
@@ -328,7 +328,7 @@
         </w:tc>
         <w:tc>
           <w:tcPr>
-            <w:tcW w:w="7606" w:type="dxa"/>
+            <w:tcW w:w="7607" w:type="dxa"/>
             <w:tcBorders>
               <w:top w:val="single" w:sz="4" w:space="0" w:color="000000"/>
               <w:left w:val="single" w:sz="4" w:space="0" w:color="000000"/>
@@ -369,7 +369,7 @@
         <w:trPr/>
         <w:tc>
           <w:tcPr>
-            <w:tcW w:w="2903" w:type="dxa"/>
+            <w:tcW w:w="2902" w:type="dxa"/>
             <w:tcBorders>
               <w:top w:val="single" w:sz="4" w:space="0" w:color="000000"/>
               <w:left w:val="single" w:sz="4" w:space="0" w:color="000000"/>
@@ -396,7 +396,7 @@
         </w:tc>
         <w:tc>
           <w:tcPr>
-            <w:tcW w:w="7606" w:type="dxa"/>
+            <w:tcW w:w="7607" w:type="dxa"/>
             <w:tcBorders>
               <w:top w:val="single" w:sz="4" w:space="0" w:color="000000"/>
               <w:left w:val="single" w:sz="4" w:space="0" w:color="000000"/>
@@ -666,7 +666,7 @@
           <w:bottom w:w="0" w:type="dxa"/>
           <w:right w:w="70" w:type="dxa"/>
         </w:tblCellMar>
-        <w:tblLook w:firstRow="1" w:noVBand="1" w:lastRow="0" w:firstColumn="1" w:lastColumn="0" w:noHBand="0" w:val="04a0"/>
+        <w:tblLook w:val="04a0" w:noHBand="0" w:noVBand="1" w:firstColumn="1" w:lastRow="0" w:lastColumn="0" w:firstRow="1"/>
       </w:tblPr>
       <w:tblGrid>
         <w:gridCol w:w="2904"/>
@@ -779,7 +779,7 @@
               <w:pStyle w:val="Normal"/>
               <w:numPr>
                 <w:ilvl w:val="0"/>
-                <w:numId w:val="16"/>
+                <w:numId w:val="34"/>
               </w:numPr>
               <w:tabs>
                 <w:tab w:val="clear" w:pos="708"/>
@@ -819,7 +819,7 @@
               <w:pStyle w:val="Normal"/>
               <w:numPr>
                 <w:ilvl w:val="0"/>
-                <w:numId w:val="17"/>
+                <w:numId w:val="35"/>
               </w:numPr>
               <w:tabs>
                 <w:tab w:val="clear" w:pos="708"/>
@@ -859,7 +859,7 @@
               <w:pStyle w:val="Normal"/>
               <w:numPr>
                 <w:ilvl w:val="0"/>
-                <w:numId w:val="18"/>
+                <w:numId w:val="36"/>
               </w:numPr>
               <w:tabs>
                 <w:tab w:val="clear" w:pos="708"/>
@@ -899,7 +899,7 @@
               <w:pStyle w:val="Normal"/>
               <w:numPr>
                 <w:ilvl w:val="0"/>
-                <w:numId w:val="19"/>
+                <w:numId w:val="37"/>
               </w:numPr>
               <w:ind w:hanging="360" w:left="360"/>
               <w:rPr>
@@ -912,21 +912,7 @@
                 <w:sz w:val="28"/>
                 <w:szCs w:val="28"/>
               </w:rPr>
-              <w:t>Sistema exibe formulário para cadast</w:t>
-            </w:r>
-            <w:r>
-              <w:rPr>
-                <w:sz w:val="28"/>
-                <w:szCs w:val="28"/>
-              </w:rPr>
-              <w:t>r</w:t>
-            </w:r>
-            <w:r>
-              <w:rPr>
-                <w:sz w:val="28"/>
-                <w:szCs w:val="28"/>
-              </w:rPr>
-              <w:t>ar dados do Responsável (</w:t>
+              <w:t>Sistema exibe formulário para cadastrar dados do Responsável (</w:t>
             </w:r>
             <w:r>
               <w:rPr>
@@ -949,7 +935,7 @@
               <w:pStyle w:val="Normal"/>
               <w:numPr>
                 <w:ilvl w:val="0"/>
-                <w:numId w:val="20"/>
+                <w:numId w:val="38"/>
               </w:numPr>
               <w:tabs>
                 <w:tab w:val="clear" w:pos="708"/>
@@ -974,7 +960,7 @@
               <w:pStyle w:val="Normal"/>
               <w:numPr>
                 <w:ilvl w:val="0"/>
-                <w:numId w:val="21"/>
+                <w:numId w:val="39"/>
               </w:numPr>
               <w:tabs>
                 <w:tab w:val="clear" w:pos="708"/>
@@ -999,7 +985,7 @@
               <w:pStyle w:val="Normal"/>
               <w:numPr>
                 <w:ilvl w:val="0"/>
-                <w:numId w:val="22"/>
+                <w:numId w:val="40"/>
               </w:numPr>
               <w:tabs>
                 <w:tab w:val="clear" w:pos="708"/>
@@ -1024,7 +1010,15 @@
                 <w:sz w:val="28"/>
                 <w:szCs w:val="28"/>
               </w:rPr>
-              <w:t>DD- Responsável</w:t>
+              <w:t>DD-</w:t>
+            </w:r>
+            <w:r>
+              <w:rPr>
+                <w:color w:val="FF0000"/>
+                <w:sz w:val="28"/>
+                <w:szCs w:val="28"/>
+              </w:rPr>
+              <w:t>Cuidado</w:t>
             </w:r>
             <w:r>
               <w:rPr>
@@ -1039,7 +1033,7 @@
               <w:pStyle w:val="Normal"/>
               <w:numPr>
                 <w:ilvl w:val="0"/>
-                <w:numId w:val="23"/>
+                <w:numId w:val="41"/>
               </w:numPr>
               <w:tabs>
                 <w:tab w:val="clear" w:pos="708"/>
@@ -1310,7 +1304,7 @@
           <w:bottom w:w="0" w:type="dxa"/>
           <w:right w:w="70" w:type="dxa"/>
         </w:tblCellMar>
-        <w:tblLook w:firstRow="1" w:noVBand="1" w:lastRow="0" w:firstColumn="1" w:lastColumn="0" w:noHBand="0" w:val="04a0"/>
+        <w:tblLook w:val="04a0" w:noHBand="0" w:noVBand="1" w:firstColumn="1" w:lastRow="0" w:lastColumn="0" w:firstRow="1"/>
       </w:tblPr>
       <w:tblGrid>
         <w:gridCol w:w="2904"/>
@@ -1423,7 +1417,7 @@
               <w:pStyle w:val="Normal"/>
               <w:numPr>
                 <w:ilvl w:val="0"/>
-                <w:numId w:val="24"/>
+                <w:numId w:val="42"/>
               </w:numPr>
               <w:tabs>
                 <w:tab w:val="clear" w:pos="708"/>
@@ -1463,7 +1457,7 @@
               <w:pStyle w:val="Normal"/>
               <w:numPr>
                 <w:ilvl w:val="0"/>
-                <w:numId w:val="25"/>
+                <w:numId w:val="43"/>
               </w:numPr>
               <w:tabs>
                 <w:tab w:val="clear" w:pos="708"/>
@@ -1503,7 +1497,7 @@
               <w:pStyle w:val="Normal"/>
               <w:numPr>
                 <w:ilvl w:val="0"/>
-                <w:numId w:val="26"/>
+                <w:numId w:val="44"/>
               </w:numPr>
               <w:tabs>
                 <w:tab w:val="clear" w:pos="708"/>
@@ -1528,7 +1522,7 @@
               <w:pStyle w:val="Normal"/>
               <w:numPr>
                 <w:ilvl w:val="0"/>
-                <w:numId w:val="27"/>
+                <w:numId w:val="45"/>
               </w:numPr>
               <w:tabs>
                 <w:tab w:val="clear" w:pos="708"/>
@@ -1553,7 +1547,7 @@
               <w:pStyle w:val="Normal"/>
               <w:numPr>
                 <w:ilvl w:val="0"/>
-                <w:numId w:val="28"/>
+                <w:numId w:val="46"/>
               </w:numPr>
               <w:tabs>
                 <w:tab w:val="clear" w:pos="708"/>
@@ -1829,7 +1823,7 @@
           <w:bottom w:w="0" w:type="dxa"/>
           <w:right w:w="70" w:type="dxa"/>
         </w:tblCellMar>
-        <w:tblLook w:firstRow="1" w:noVBand="1" w:lastRow="0" w:firstColumn="1" w:lastColumn="0" w:noHBand="0" w:val="04a0"/>
+        <w:tblLook w:val="04a0" w:noHBand="0" w:noVBand="1" w:firstColumn="1" w:lastRow="0" w:lastColumn="0" w:firstRow="1"/>
       </w:tblPr>
       <w:tblGrid>
         <w:gridCol w:w="2904"/>
@@ -1942,7 +1936,7 @@
               <w:pStyle w:val="Normal"/>
               <w:numPr>
                 <w:ilvl w:val="0"/>
-                <w:numId w:val="29"/>
+                <w:numId w:val="47"/>
               </w:numPr>
               <w:tabs>
                 <w:tab w:val="clear" w:pos="708"/>
@@ -1982,7 +1976,7 @@
               <w:pStyle w:val="Normal"/>
               <w:numPr>
                 <w:ilvl w:val="0"/>
-                <w:numId w:val="30"/>
+                <w:numId w:val="48"/>
               </w:numPr>
               <w:ind w:hanging="360" w:left="360"/>
               <w:rPr>
@@ -2018,7 +2012,7 @@
               <w:pStyle w:val="Normal"/>
               <w:numPr>
                 <w:ilvl w:val="0"/>
-                <w:numId w:val="31"/>
+                <w:numId w:val="49"/>
               </w:numPr>
               <w:tabs>
                 <w:tab w:val="clear" w:pos="708"/>
@@ -2043,7 +2037,7 @@
               <w:pStyle w:val="Normal"/>
               <w:numPr>
                 <w:ilvl w:val="0"/>
-                <w:numId w:val="32"/>
+                <w:numId w:val="50"/>
               </w:numPr>
               <w:tabs>
                 <w:tab w:val="clear" w:pos="708"/>
@@ -2068,7 +2062,7 @@
               <w:pStyle w:val="Normal"/>
               <w:numPr>
                 <w:ilvl w:val="0"/>
-                <w:numId w:val="33"/>
+                <w:numId w:val="51"/>
               </w:numPr>
               <w:tabs>
                 <w:tab w:val="clear" w:pos="708"/>
@@ -2108,7 +2102,7 @@
               <w:pStyle w:val="Normal"/>
               <w:numPr>
                 <w:ilvl w:val="0"/>
-                <w:numId w:val="34"/>
+                <w:numId w:val="52"/>
               </w:numPr>
               <w:ind w:hanging="360" w:left="360"/>
               <w:rPr>
@@ -2145,7 +2139,7 @@
               <w:pStyle w:val="Normal"/>
               <w:numPr>
                 <w:ilvl w:val="0"/>
-                <w:numId w:val="35"/>
+                <w:numId w:val="53"/>
               </w:numPr>
               <w:ind w:hanging="360" w:left="360"/>
               <w:rPr>
@@ -2166,7 +2160,7 @@
               <w:pStyle w:val="Normal"/>
               <w:numPr>
                 <w:ilvl w:val="0"/>
-                <w:numId w:val="36"/>
+                <w:numId w:val="54"/>
               </w:numPr>
               <w:ind w:hanging="360" w:left="360"/>
               <w:rPr/>
@@ -2445,7 +2439,7 @@
           <w:bottom w:w="0" w:type="dxa"/>
           <w:right w:w="70" w:type="dxa"/>
         </w:tblCellMar>
-        <w:tblLook w:firstRow="1" w:noVBand="1" w:lastRow="0" w:firstColumn="1" w:lastColumn="0" w:noHBand="0" w:val="04a0"/>
+        <w:tblLook w:val="04a0" w:noHBand="0" w:noVBand="1" w:firstColumn="1" w:lastRow="0" w:lastColumn="0" w:firstRow="1"/>
       </w:tblPr>
       <w:tblGrid>
         <w:gridCol w:w="2904"/>
@@ -2558,7 +2552,7 @@
               <w:pStyle w:val="Normal"/>
               <w:numPr>
                 <w:ilvl w:val="0"/>
-                <w:numId w:val="37"/>
+                <w:numId w:val="55"/>
               </w:numPr>
               <w:tabs>
                 <w:tab w:val="clear" w:pos="708"/>
@@ -2598,7 +2592,7 @@
               <w:pStyle w:val="Normal"/>
               <w:numPr>
                 <w:ilvl w:val="0"/>
-                <w:numId w:val="38"/>
+                <w:numId w:val="56"/>
               </w:numPr>
               <w:ind w:hanging="360" w:left="360"/>
               <w:rPr>
@@ -2634,7 +2628,7 @@
               <w:pStyle w:val="Normal"/>
               <w:numPr>
                 <w:ilvl w:val="0"/>
-                <w:numId w:val="39"/>
+                <w:numId w:val="57"/>
               </w:numPr>
               <w:tabs>
                 <w:tab w:val="clear" w:pos="708"/>
@@ -2659,7 +2653,7 @@
               <w:pStyle w:val="Normal"/>
               <w:numPr>
                 <w:ilvl w:val="0"/>
-                <w:numId w:val="40"/>
+                <w:numId w:val="58"/>
               </w:numPr>
               <w:tabs>
                 <w:tab w:val="clear" w:pos="708"/>
@@ -2684,7 +2678,7 @@
               <w:pStyle w:val="Normal"/>
               <w:numPr>
                 <w:ilvl w:val="0"/>
-                <w:numId w:val="41"/>
+                <w:numId w:val="59"/>
               </w:numPr>
               <w:tabs>
                 <w:tab w:val="clear" w:pos="708"/>
@@ -2724,7 +2718,7 @@
               <w:pStyle w:val="Normal"/>
               <w:numPr>
                 <w:ilvl w:val="0"/>
-                <w:numId w:val="42"/>
+                <w:numId w:val="60"/>
               </w:numPr>
               <w:ind w:hanging="360" w:left="360"/>
               <w:rPr>
@@ -2737,21 +2731,7 @@
                 <w:sz w:val="28"/>
                 <w:szCs w:val="28"/>
               </w:rPr>
-              <w:t>Ator clica em “</w:t>
-            </w:r>
-            <w:r>
-              <w:rPr>
-                <w:sz w:val="28"/>
-                <w:szCs w:val="28"/>
-              </w:rPr>
-              <w:t>Alterar”</w:t>
-            </w:r>
-            <w:r>
-              <w:rPr>
-                <w:sz w:val="28"/>
-                <w:szCs w:val="28"/>
-              </w:rPr>
-              <w:t>.</w:t>
+              <w:t>Ator clica em “Alterar”.</w:t>
             </w:r>
           </w:p>
           <w:p>
@@ -2759,7 +2739,7 @@
               <w:pStyle w:val="Normal"/>
               <w:numPr>
                 <w:ilvl w:val="0"/>
-                <w:numId w:val="43"/>
+                <w:numId w:val="61"/>
               </w:numPr>
               <w:ind w:hanging="360" w:left="360"/>
               <w:rPr>
@@ -2806,7 +2786,7 @@
               <w:pStyle w:val="Normal"/>
               <w:numPr>
                 <w:ilvl w:val="0"/>
-                <w:numId w:val="44"/>
+                <w:numId w:val="62"/>
               </w:numPr>
               <w:ind w:hanging="360" w:left="360"/>
               <w:rPr>
@@ -2827,7 +2807,7 @@
               <w:pStyle w:val="Normal"/>
               <w:numPr>
                 <w:ilvl w:val="0"/>
-                <w:numId w:val="45"/>
+                <w:numId w:val="63"/>
               </w:numPr>
               <w:ind w:hanging="360" w:left="360"/>
               <w:rPr>
@@ -2848,7 +2828,7 @@
               <w:pStyle w:val="Normal"/>
               <w:numPr>
                 <w:ilvl w:val="0"/>
-                <w:numId w:val="46"/>
+                <w:numId w:val="64"/>
               </w:numPr>
               <w:ind w:hanging="360" w:left="360"/>
               <w:rPr>
@@ -2869,7 +2849,15 @@
                 <w:sz w:val="28"/>
                 <w:szCs w:val="28"/>
               </w:rPr>
-              <w:t>DD-Responsável</w:t>
+              <w:t>DD-</w:t>
+            </w:r>
+            <w:r>
+              <w:rPr>
+                <w:color w:val="FF0000"/>
+                <w:sz w:val="28"/>
+                <w:szCs w:val="28"/>
+              </w:rPr>
+              <w:t>Cuidado</w:t>
             </w:r>
             <w:r>
               <w:rPr>
@@ -2884,7 +2872,7 @@
               <w:pStyle w:val="Normal"/>
               <w:numPr>
                 <w:ilvl w:val="0"/>
-                <w:numId w:val="47"/>
+                <w:numId w:val="65"/>
               </w:numPr>
               <w:ind w:hanging="360" w:left="360"/>
               <w:rPr>
@@ -3155,7 +3143,7 @@
           <w:bottom w:w="0" w:type="dxa"/>
           <w:right w:w="108" w:type="dxa"/>
         </w:tblCellMar>
-        <w:tblLook w:firstRow="1" w:noVBand="1" w:lastRow="0" w:firstColumn="1" w:lastColumn="0" w:noHBand="0" w:val="04a0"/>
+        <w:tblLook w:val="04a0" w:noHBand="0" w:noVBand="1" w:firstColumn="1" w:lastRow="0" w:lastColumn="0" w:firstRow="1"/>
       </w:tblPr>
       <w:tblGrid>
         <w:gridCol w:w="2627"/>
@@ -3542,7 +3530,9 @@
         </w:tc>
       </w:tr>
       <w:tr>
-        <w:trPr/>
+        <w:trPr>
+          <w:trHeight w:val="251" w:hRule="atLeast"/>
+        </w:trPr>
         <w:tc>
           <w:tcPr>
             <w:tcW w:w="2627" w:type="dxa"/>
@@ -3766,7 +3756,9 @@
         </w:tabs>
         <w:ind w:left="-720" w:hanging="360"/>
       </w:pPr>
-      <w:rPr/>
+      <w:rPr>
+        <w:color w:val="auto"/>
+      </w:rPr>
     </w:lvl>
     <w:lvl w:ilvl="1">
       <w:start w:val="1"/>
@@ -3885,7 +3877,9 @@
         </w:tabs>
         <w:ind w:left="-720" w:hanging="360"/>
       </w:pPr>
-      <w:rPr/>
+      <w:rPr>
+        <w:color w:val="auto"/>
+      </w:rPr>
     </w:lvl>
     <w:lvl w:ilvl="1">
       <w:start w:val="1"/>
@@ -4004,7 +3998,9 @@
         </w:tabs>
         <w:ind w:left="-720" w:hanging="360"/>
       </w:pPr>
-      <w:rPr/>
+      <w:rPr>
+        <w:color w:val="auto"/>
+      </w:rPr>
     </w:lvl>
     <w:lvl w:ilvl="1">
       <w:start w:val="1"/>
@@ -4607,9 +4603,7 @@
         </w:tabs>
         <w:ind w:left="-720" w:hanging="360"/>
       </w:pPr>
-      <w:rPr>
-        <w:color w:val="auto"/>
-      </w:rPr>
+      <w:rPr/>
     </w:lvl>
     <w:lvl w:ilvl="1">
       <w:start w:val="1"/>
@@ -4728,9 +4722,7 @@
         </w:tabs>
         <w:ind w:left="-720" w:hanging="360"/>
       </w:pPr>
-      <w:rPr>
-        <w:color w:val="auto"/>
-      </w:rPr>
+      <w:rPr/>
     </w:lvl>
     <w:lvl w:ilvl="1">
       <w:start w:val="1"/>
@@ -4849,9 +4841,7 @@
         </w:tabs>
         <w:ind w:left="-720" w:hanging="360"/>
       </w:pPr>
-      <w:rPr>
-        <w:color w:val="auto"/>
-      </w:rPr>
+      <w:rPr/>
     </w:lvl>
     <w:lvl w:ilvl="1">
       <w:start w:val="1"/>
@@ -5316,6 +5306,2148 @@
     </w:lvl>
   </w:abstractNum>
   <w:abstractNum w:abstractNumId="15">
+    <w:lvl w:ilvl="0">
+      <w:start w:val="1"/>
+      <w:numFmt w:val="decimal"/>
+      <w:lvlText w:val="%1."/>
+      <w:lvlJc w:val="left"/>
+      <w:pPr>
+        <w:tabs>
+          <w:tab w:val="num" w:pos="0"/>
+        </w:tabs>
+        <w:ind w:left="-720" w:hanging="360"/>
+      </w:pPr>
+      <w:rPr/>
+    </w:lvl>
+    <w:lvl w:ilvl="1">
+      <w:start w:val="1"/>
+      <w:numFmt w:val="lowerLetter"/>
+      <w:lvlText w:val="%2."/>
+      <w:lvlJc w:val="left"/>
+      <w:pPr>
+        <w:tabs>
+          <w:tab w:val="num" w:pos="0"/>
+        </w:tabs>
+        <w:ind w:left="0" w:hanging="360"/>
+      </w:pPr>
+      <w:rPr/>
+    </w:lvl>
+    <w:lvl w:ilvl="2">
+      <w:start w:val="1"/>
+      <w:numFmt w:val="lowerRoman"/>
+      <w:lvlText w:val="%3."/>
+      <w:lvlJc w:val="right"/>
+      <w:pPr>
+        <w:tabs>
+          <w:tab w:val="num" w:pos="720"/>
+        </w:tabs>
+        <w:ind w:left="720" w:hanging="180"/>
+      </w:pPr>
+      <w:rPr/>
+    </w:lvl>
+    <w:lvl w:ilvl="3">
+      <w:start w:val="1"/>
+      <w:numFmt w:val="decimal"/>
+      <w:lvlText w:val="%4."/>
+      <w:lvlJc w:val="left"/>
+      <w:pPr>
+        <w:tabs>
+          <w:tab w:val="num" w:pos="1440"/>
+        </w:tabs>
+        <w:ind w:left="1440" w:hanging="360"/>
+      </w:pPr>
+      <w:rPr/>
+    </w:lvl>
+    <w:lvl w:ilvl="4">
+      <w:start w:val="1"/>
+      <w:numFmt w:val="lowerLetter"/>
+      <w:lvlText w:val="%5."/>
+      <w:lvlJc w:val="left"/>
+      <w:pPr>
+        <w:tabs>
+          <w:tab w:val="num" w:pos="2160"/>
+        </w:tabs>
+        <w:ind w:left="2160" w:hanging="360"/>
+      </w:pPr>
+      <w:rPr/>
+    </w:lvl>
+    <w:lvl w:ilvl="5">
+      <w:start w:val="1"/>
+      <w:numFmt w:val="lowerRoman"/>
+      <w:lvlText w:val="%6."/>
+      <w:lvlJc w:val="right"/>
+      <w:pPr>
+        <w:tabs>
+          <w:tab w:val="num" w:pos="2880"/>
+        </w:tabs>
+        <w:ind w:left="2880" w:hanging="180"/>
+      </w:pPr>
+      <w:rPr/>
+    </w:lvl>
+    <w:lvl w:ilvl="6">
+      <w:start w:val="1"/>
+      <w:numFmt w:val="decimal"/>
+      <w:lvlText w:val="%7."/>
+      <w:lvlJc w:val="left"/>
+      <w:pPr>
+        <w:tabs>
+          <w:tab w:val="num" w:pos="3600"/>
+        </w:tabs>
+        <w:ind w:left="3600" w:hanging="360"/>
+      </w:pPr>
+      <w:rPr/>
+    </w:lvl>
+    <w:lvl w:ilvl="7">
+      <w:start w:val="1"/>
+      <w:numFmt w:val="lowerLetter"/>
+      <w:lvlText w:val="%8."/>
+      <w:lvlJc w:val="left"/>
+      <w:pPr>
+        <w:tabs>
+          <w:tab w:val="num" w:pos="4320"/>
+        </w:tabs>
+        <w:ind w:left="4320" w:hanging="360"/>
+      </w:pPr>
+      <w:rPr/>
+    </w:lvl>
+    <w:lvl w:ilvl="8">
+      <w:start w:val="1"/>
+      <w:numFmt w:val="lowerRoman"/>
+      <w:lvlText w:val="%9."/>
+      <w:lvlJc w:val="right"/>
+      <w:pPr>
+        <w:tabs>
+          <w:tab w:val="num" w:pos="5040"/>
+        </w:tabs>
+        <w:ind w:left="5040" w:hanging="180"/>
+      </w:pPr>
+      <w:rPr/>
+    </w:lvl>
+  </w:abstractNum>
+  <w:abstractNum w:abstractNumId="16">
+    <w:lvl w:ilvl="0">
+      <w:start w:val="1"/>
+      <w:numFmt w:val="decimal"/>
+      <w:lvlText w:val="%1."/>
+      <w:lvlJc w:val="left"/>
+      <w:pPr>
+        <w:tabs>
+          <w:tab w:val="num" w:pos="0"/>
+        </w:tabs>
+        <w:ind w:left="-720" w:hanging="360"/>
+      </w:pPr>
+      <w:rPr/>
+    </w:lvl>
+    <w:lvl w:ilvl="1">
+      <w:start w:val="1"/>
+      <w:numFmt w:val="lowerLetter"/>
+      <w:lvlText w:val="%2."/>
+      <w:lvlJc w:val="left"/>
+      <w:pPr>
+        <w:tabs>
+          <w:tab w:val="num" w:pos="0"/>
+        </w:tabs>
+        <w:ind w:left="0" w:hanging="360"/>
+      </w:pPr>
+      <w:rPr/>
+    </w:lvl>
+    <w:lvl w:ilvl="2">
+      <w:start w:val="1"/>
+      <w:numFmt w:val="lowerRoman"/>
+      <w:lvlText w:val="%3."/>
+      <w:lvlJc w:val="right"/>
+      <w:pPr>
+        <w:tabs>
+          <w:tab w:val="num" w:pos="720"/>
+        </w:tabs>
+        <w:ind w:left="720" w:hanging="180"/>
+      </w:pPr>
+      <w:rPr/>
+    </w:lvl>
+    <w:lvl w:ilvl="3">
+      <w:start w:val="1"/>
+      <w:numFmt w:val="decimal"/>
+      <w:lvlText w:val="%4."/>
+      <w:lvlJc w:val="left"/>
+      <w:pPr>
+        <w:tabs>
+          <w:tab w:val="num" w:pos="1440"/>
+        </w:tabs>
+        <w:ind w:left="1440" w:hanging="360"/>
+      </w:pPr>
+      <w:rPr/>
+    </w:lvl>
+    <w:lvl w:ilvl="4">
+      <w:start w:val="1"/>
+      <w:numFmt w:val="lowerLetter"/>
+      <w:lvlText w:val="%5."/>
+      <w:lvlJc w:val="left"/>
+      <w:pPr>
+        <w:tabs>
+          <w:tab w:val="num" w:pos="2160"/>
+        </w:tabs>
+        <w:ind w:left="2160" w:hanging="360"/>
+      </w:pPr>
+      <w:rPr/>
+    </w:lvl>
+    <w:lvl w:ilvl="5">
+      <w:start w:val="1"/>
+      <w:numFmt w:val="lowerRoman"/>
+      <w:lvlText w:val="%6."/>
+      <w:lvlJc w:val="right"/>
+      <w:pPr>
+        <w:tabs>
+          <w:tab w:val="num" w:pos="2880"/>
+        </w:tabs>
+        <w:ind w:left="2880" w:hanging="180"/>
+      </w:pPr>
+      <w:rPr/>
+    </w:lvl>
+    <w:lvl w:ilvl="6">
+      <w:start w:val="1"/>
+      <w:numFmt w:val="decimal"/>
+      <w:lvlText w:val="%7."/>
+      <w:lvlJc w:val="left"/>
+      <w:pPr>
+        <w:tabs>
+          <w:tab w:val="num" w:pos="3600"/>
+        </w:tabs>
+        <w:ind w:left="3600" w:hanging="360"/>
+      </w:pPr>
+      <w:rPr/>
+    </w:lvl>
+    <w:lvl w:ilvl="7">
+      <w:start w:val="1"/>
+      <w:numFmt w:val="lowerLetter"/>
+      <w:lvlText w:val="%8."/>
+      <w:lvlJc w:val="left"/>
+      <w:pPr>
+        <w:tabs>
+          <w:tab w:val="num" w:pos="4320"/>
+        </w:tabs>
+        <w:ind w:left="4320" w:hanging="360"/>
+      </w:pPr>
+      <w:rPr/>
+    </w:lvl>
+    <w:lvl w:ilvl="8">
+      <w:start w:val="1"/>
+      <w:numFmt w:val="lowerRoman"/>
+      <w:lvlText w:val="%9."/>
+      <w:lvlJc w:val="right"/>
+      <w:pPr>
+        <w:tabs>
+          <w:tab w:val="num" w:pos="5040"/>
+        </w:tabs>
+        <w:ind w:left="5040" w:hanging="180"/>
+      </w:pPr>
+      <w:rPr/>
+    </w:lvl>
+  </w:abstractNum>
+  <w:abstractNum w:abstractNumId="17">
+    <w:lvl w:ilvl="0">
+      <w:start w:val="1"/>
+      <w:numFmt w:val="decimal"/>
+      <w:lvlText w:val="%1."/>
+      <w:lvlJc w:val="left"/>
+      <w:pPr>
+        <w:tabs>
+          <w:tab w:val="num" w:pos="0"/>
+        </w:tabs>
+        <w:ind w:left="-720" w:hanging="360"/>
+      </w:pPr>
+      <w:rPr/>
+    </w:lvl>
+    <w:lvl w:ilvl="1">
+      <w:start w:val="1"/>
+      <w:numFmt w:val="lowerLetter"/>
+      <w:lvlText w:val="%2."/>
+      <w:lvlJc w:val="left"/>
+      <w:pPr>
+        <w:tabs>
+          <w:tab w:val="num" w:pos="0"/>
+        </w:tabs>
+        <w:ind w:left="0" w:hanging="360"/>
+      </w:pPr>
+      <w:rPr/>
+    </w:lvl>
+    <w:lvl w:ilvl="2">
+      <w:start w:val="1"/>
+      <w:numFmt w:val="lowerRoman"/>
+      <w:lvlText w:val="%3."/>
+      <w:lvlJc w:val="right"/>
+      <w:pPr>
+        <w:tabs>
+          <w:tab w:val="num" w:pos="720"/>
+        </w:tabs>
+        <w:ind w:left="720" w:hanging="180"/>
+      </w:pPr>
+      <w:rPr/>
+    </w:lvl>
+    <w:lvl w:ilvl="3">
+      <w:start w:val="1"/>
+      <w:numFmt w:val="decimal"/>
+      <w:lvlText w:val="%4."/>
+      <w:lvlJc w:val="left"/>
+      <w:pPr>
+        <w:tabs>
+          <w:tab w:val="num" w:pos="1440"/>
+        </w:tabs>
+        <w:ind w:left="1440" w:hanging="360"/>
+      </w:pPr>
+      <w:rPr/>
+    </w:lvl>
+    <w:lvl w:ilvl="4">
+      <w:start w:val="1"/>
+      <w:numFmt w:val="lowerLetter"/>
+      <w:lvlText w:val="%5."/>
+      <w:lvlJc w:val="left"/>
+      <w:pPr>
+        <w:tabs>
+          <w:tab w:val="num" w:pos="2160"/>
+        </w:tabs>
+        <w:ind w:left="2160" w:hanging="360"/>
+      </w:pPr>
+      <w:rPr/>
+    </w:lvl>
+    <w:lvl w:ilvl="5">
+      <w:start w:val="1"/>
+      <w:numFmt w:val="lowerRoman"/>
+      <w:lvlText w:val="%6."/>
+      <w:lvlJc w:val="right"/>
+      <w:pPr>
+        <w:tabs>
+          <w:tab w:val="num" w:pos="2880"/>
+        </w:tabs>
+        <w:ind w:left="2880" w:hanging="180"/>
+      </w:pPr>
+      <w:rPr/>
+    </w:lvl>
+    <w:lvl w:ilvl="6">
+      <w:start w:val="1"/>
+      <w:numFmt w:val="decimal"/>
+      <w:lvlText w:val="%7."/>
+      <w:lvlJc w:val="left"/>
+      <w:pPr>
+        <w:tabs>
+          <w:tab w:val="num" w:pos="3600"/>
+        </w:tabs>
+        <w:ind w:left="3600" w:hanging="360"/>
+      </w:pPr>
+      <w:rPr/>
+    </w:lvl>
+    <w:lvl w:ilvl="7">
+      <w:start w:val="1"/>
+      <w:numFmt w:val="lowerLetter"/>
+      <w:lvlText w:val="%8."/>
+      <w:lvlJc w:val="left"/>
+      <w:pPr>
+        <w:tabs>
+          <w:tab w:val="num" w:pos="4320"/>
+        </w:tabs>
+        <w:ind w:left="4320" w:hanging="360"/>
+      </w:pPr>
+      <w:rPr/>
+    </w:lvl>
+    <w:lvl w:ilvl="8">
+      <w:start w:val="1"/>
+      <w:numFmt w:val="lowerRoman"/>
+      <w:lvlText w:val="%9."/>
+      <w:lvlJc w:val="right"/>
+      <w:pPr>
+        <w:tabs>
+          <w:tab w:val="num" w:pos="5040"/>
+        </w:tabs>
+        <w:ind w:left="5040" w:hanging="180"/>
+      </w:pPr>
+      <w:rPr/>
+    </w:lvl>
+  </w:abstractNum>
+  <w:abstractNum w:abstractNumId="18">
+    <w:lvl w:ilvl="0">
+      <w:start w:val="1"/>
+      <w:numFmt w:val="decimal"/>
+      <w:lvlText w:val="%1."/>
+      <w:lvlJc w:val="left"/>
+      <w:pPr>
+        <w:tabs>
+          <w:tab w:val="num" w:pos="0"/>
+        </w:tabs>
+        <w:ind w:left="-720" w:hanging="360"/>
+      </w:pPr>
+      <w:rPr/>
+    </w:lvl>
+    <w:lvl w:ilvl="1">
+      <w:start w:val="1"/>
+      <w:numFmt w:val="lowerLetter"/>
+      <w:lvlText w:val="%2."/>
+      <w:lvlJc w:val="left"/>
+      <w:pPr>
+        <w:tabs>
+          <w:tab w:val="num" w:pos="0"/>
+        </w:tabs>
+        <w:ind w:left="0" w:hanging="360"/>
+      </w:pPr>
+      <w:rPr/>
+    </w:lvl>
+    <w:lvl w:ilvl="2">
+      <w:start w:val="1"/>
+      <w:numFmt w:val="lowerRoman"/>
+      <w:lvlText w:val="%3."/>
+      <w:lvlJc w:val="right"/>
+      <w:pPr>
+        <w:tabs>
+          <w:tab w:val="num" w:pos="720"/>
+        </w:tabs>
+        <w:ind w:left="720" w:hanging="180"/>
+      </w:pPr>
+      <w:rPr/>
+    </w:lvl>
+    <w:lvl w:ilvl="3">
+      <w:start w:val="1"/>
+      <w:numFmt w:val="decimal"/>
+      <w:lvlText w:val="%4."/>
+      <w:lvlJc w:val="left"/>
+      <w:pPr>
+        <w:tabs>
+          <w:tab w:val="num" w:pos="1440"/>
+        </w:tabs>
+        <w:ind w:left="1440" w:hanging="360"/>
+      </w:pPr>
+      <w:rPr/>
+    </w:lvl>
+    <w:lvl w:ilvl="4">
+      <w:start w:val="1"/>
+      <w:numFmt w:val="lowerLetter"/>
+      <w:lvlText w:val="%5."/>
+      <w:lvlJc w:val="left"/>
+      <w:pPr>
+        <w:tabs>
+          <w:tab w:val="num" w:pos="2160"/>
+        </w:tabs>
+        <w:ind w:left="2160" w:hanging="360"/>
+      </w:pPr>
+      <w:rPr/>
+    </w:lvl>
+    <w:lvl w:ilvl="5">
+      <w:start w:val="1"/>
+      <w:numFmt w:val="lowerRoman"/>
+      <w:lvlText w:val="%6."/>
+      <w:lvlJc w:val="right"/>
+      <w:pPr>
+        <w:tabs>
+          <w:tab w:val="num" w:pos="2880"/>
+        </w:tabs>
+        <w:ind w:left="2880" w:hanging="180"/>
+      </w:pPr>
+      <w:rPr/>
+    </w:lvl>
+    <w:lvl w:ilvl="6">
+      <w:start w:val="1"/>
+      <w:numFmt w:val="decimal"/>
+      <w:lvlText w:val="%7."/>
+      <w:lvlJc w:val="left"/>
+      <w:pPr>
+        <w:tabs>
+          <w:tab w:val="num" w:pos="3600"/>
+        </w:tabs>
+        <w:ind w:left="3600" w:hanging="360"/>
+      </w:pPr>
+      <w:rPr/>
+    </w:lvl>
+    <w:lvl w:ilvl="7">
+      <w:start w:val="1"/>
+      <w:numFmt w:val="lowerLetter"/>
+      <w:lvlText w:val="%8."/>
+      <w:lvlJc w:val="left"/>
+      <w:pPr>
+        <w:tabs>
+          <w:tab w:val="num" w:pos="4320"/>
+        </w:tabs>
+        <w:ind w:left="4320" w:hanging="360"/>
+      </w:pPr>
+      <w:rPr/>
+    </w:lvl>
+    <w:lvl w:ilvl="8">
+      <w:start w:val="1"/>
+      <w:numFmt w:val="lowerRoman"/>
+      <w:lvlText w:val="%9."/>
+      <w:lvlJc w:val="right"/>
+      <w:pPr>
+        <w:tabs>
+          <w:tab w:val="num" w:pos="5040"/>
+        </w:tabs>
+        <w:ind w:left="5040" w:hanging="180"/>
+      </w:pPr>
+      <w:rPr/>
+    </w:lvl>
+  </w:abstractNum>
+  <w:abstractNum w:abstractNumId="19">
+    <w:lvl w:ilvl="0">
+      <w:start w:val="1"/>
+      <w:numFmt w:val="decimal"/>
+      <w:lvlText w:val="%1."/>
+      <w:lvlJc w:val="left"/>
+      <w:pPr>
+        <w:tabs>
+          <w:tab w:val="num" w:pos="0"/>
+        </w:tabs>
+        <w:ind w:left="-720" w:hanging="360"/>
+      </w:pPr>
+      <w:rPr/>
+    </w:lvl>
+    <w:lvl w:ilvl="1">
+      <w:start w:val="1"/>
+      <w:numFmt w:val="lowerLetter"/>
+      <w:lvlText w:val="%2."/>
+      <w:lvlJc w:val="left"/>
+      <w:pPr>
+        <w:tabs>
+          <w:tab w:val="num" w:pos="0"/>
+        </w:tabs>
+        <w:ind w:left="0" w:hanging="360"/>
+      </w:pPr>
+      <w:rPr/>
+    </w:lvl>
+    <w:lvl w:ilvl="2">
+      <w:start w:val="1"/>
+      <w:numFmt w:val="lowerRoman"/>
+      <w:lvlText w:val="%3."/>
+      <w:lvlJc w:val="right"/>
+      <w:pPr>
+        <w:tabs>
+          <w:tab w:val="num" w:pos="720"/>
+        </w:tabs>
+        <w:ind w:left="720" w:hanging="180"/>
+      </w:pPr>
+      <w:rPr/>
+    </w:lvl>
+    <w:lvl w:ilvl="3">
+      <w:start w:val="1"/>
+      <w:numFmt w:val="decimal"/>
+      <w:lvlText w:val="%4."/>
+      <w:lvlJc w:val="left"/>
+      <w:pPr>
+        <w:tabs>
+          <w:tab w:val="num" w:pos="1440"/>
+        </w:tabs>
+        <w:ind w:left="1440" w:hanging="360"/>
+      </w:pPr>
+      <w:rPr/>
+    </w:lvl>
+    <w:lvl w:ilvl="4">
+      <w:start w:val="1"/>
+      <w:numFmt w:val="lowerLetter"/>
+      <w:lvlText w:val="%5."/>
+      <w:lvlJc w:val="left"/>
+      <w:pPr>
+        <w:tabs>
+          <w:tab w:val="num" w:pos="2160"/>
+        </w:tabs>
+        <w:ind w:left="2160" w:hanging="360"/>
+      </w:pPr>
+      <w:rPr/>
+    </w:lvl>
+    <w:lvl w:ilvl="5">
+      <w:start w:val="1"/>
+      <w:numFmt w:val="lowerRoman"/>
+      <w:lvlText w:val="%6."/>
+      <w:lvlJc w:val="right"/>
+      <w:pPr>
+        <w:tabs>
+          <w:tab w:val="num" w:pos="2880"/>
+        </w:tabs>
+        <w:ind w:left="2880" w:hanging="180"/>
+      </w:pPr>
+      <w:rPr/>
+    </w:lvl>
+    <w:lvl w:ilvl="6">
+      <w:start w:val="1"/>
+      <w:numFmt w:val="decimal"/>
+      <w:lvlText w:val="%7."/>
+      <w:lvlJc w:val="left"/>
+      <w:pPr>
+        <w:tabs>
+          <w:tab w:val="num" w:pos="3600"/>
+        </w:tabs>
+        <w:ind w:left="3600" w:hanging="360"/>
+      </w:pPr>
+      <w:rPr/>
+    </w:lvl>
+    <w:lvl w:ilvl="7">
+      <w:start w:val="1"/>
+      <w:numFmt w:val="lowerLetter"/>
+      <w:lvlText w:val="%8."/>
+      <w:lvlJc w:val="left"/>
+      <w:pPr>
+        <w:tabs>
+          <w:tab w:val="num" w:pos="4320"/>
+        </w:tabs>
+        <w:ind w:left="4320" w:hanging="360"/>
+      </w:pPr>
+      <w:rPr/>
+    </w:lvl>
+    <w:lvl w:ilvl="8">
+      <w:start w:val="1"/>
+      <w:numFmt w:val="lowerRoman"/>
+      <w:lvlText w:val="%9."/>
+      <w:lvlJc w:val="right"/>
+      <w:pPr>
+        <w:tabs>
+          <w:tab w:val="num" w:pos="5040"/>
+        </w:tabs>
+        <w:ind w:left="5040" w:hanging="180"/>
+      </w:pPr>
+      <w:rPr/>
+    </w:lvl>
+  </w:abstractNum>
+  <w:abstractNum w:abstractNumId="20">
+    <w:lvl w:ilvl="0">
+      <w:start w:val="1"/>
+      <w:numFmt w:val="decimal"/>
+      <w:lvlText w:val="%1."/>
+      <w:lvlJc w:val="left"/>
+      <w:pPr>
+        <w:tabs>
+          <w:tab w:val="num" w:pos="0"/>
+        </w:tabs>
+        <w:ind w:left="-720" w:hanging="360"/>
+      </w:pPr>
+      <w:rPr/>
+    </w:lvl>
+    <w:lvl w:ilvl="1">
+      <w:start w:val="1"/>
+      <w:numFmt w:val="lowerLetter"/>
+      <w:lvlText w:val="%2."/>
+      <w:lvlJc w:val="left"/>
+      <w:pPr>
+        <w:tabs>
+          <w:tab w:val="num" w:pos="0"/>
+        </w:tabs>
+        <w:ind w:left="0" w:hanging="360"/>
+      </w:pPr>
+      <w:rPr/>
+    </w:lvl>
+    <w:lvl w:ilvl="2">
+      <w:start w:val="1"/>
+      <w:numFmt w:val="lowerRoman"/>
+      <w:lvlText w:val="%3."/>
+      <w:lvlJc w:val="right"/>
+      <w:pPr>
+        <w:tabs>
+          <w:tab w:val="num" w:pos="720"/>
+        </w:tabs>
+        <w:ind w:left="720" w:hanging="180"/>
+      </w:pPr>
+      <w:rPr/>
+    </w:lvl>
+    <w:lvl w:ilvl="3">
+      <w:start w:val="1"/>
+      <w:numFmt w:val="decimal"/>
+      <w:lvlText w:val="%4."/>
+      <w:lvlJc w:val="left"/>
+      <w:pPr>
+        <w:tabs>
+          <w:tab w:val="num" w:pos="1440"/>
+        </w:tabs>
+        <w:ind w:left="1440" w:hanging="360"/>
+      </w:pPr>
+      <w:rPr/>
+    </w:lvl>
+    <w:lvl w:ilvl="4">
+      <w:start w:val="1"/>
+      <w:numFmt w:val="lowerLetter"/>
+      <w:lvlText w:val="%5."/>
+      <w:lvlJc w:val="left"/>
+      <w:pPr>
+        <w:tabs>
+          <w:tab w:val="num" w:pos="2160"/>
+        </w:tabs>
+        <w:ind w:left="2160" w:hanging="360"/>
+      </w:pPr>
+      <w:rPr/>
+    </w:lvl>
+    <w:lvl w:ilvl="5">
+      <w:start w:val="1"/>
+      <w:numFmt w:val="lowerRoman"/>
+      <w:lvlText w:val="%6."/>
+      <w:lvlJc w:val="right"/>
+      <w:pPr>
+        <w:tabs>
+          <w:tab w:val="num" w:pos="2880"/>
+        </w:tabs>
+        <w:ind w:left="2880" w:hanging="180"/>
+      </w:pPr>
+      <w:rPr/>
+    </w:lvl>
+    <w:lvl w:ilvl="6">
+      <w:start w:val="1"/>
+      <w:numFmt w:val="decimal"/>
+      <w:lvlText w:val="%7."/>
+      <w:lvlJc w:val="left"/>
+      <w:pPr>
+        <w:tabs>
+          <w:tab w:val="num" w:pos="3600"/>
+        </w:tabs>
+        <w:ind w:left="3600" w:hanging="360"/>
+      </w:pPr>
+      <w:rPr/>
+    </w:lvl>
+    <w:lvl w:ilvl="7">
+      <w:start w:val="1"/>
+      <w:numFmt w:val="lowerLetter"/>
+      <w:lvlText w:val="%8."/>
+      <w:lvlJc w:val="left"/>
+      <w:pPr>
+        <w:tabs>
+          <w:tab w:val="num" w:pos="4320"/>
+        </w:tabs>
+        <w:ind w:left="4320" w:hanging="360"/>
+      </w:pPr>
+      <w:rPr/>
+    </w:lvl>
+    <w:lvl w:ilvl="8">
+      <w:start w:val="1"/>
+      <w:numFmt w:val="lowerRoman"/>
+      <w:lvlText w:val="%9."/>
+      <w:lvlJc w:val="right"/>
+      <w:pPr>
+        <w:tabs>
+          <w:tab w:val="num" w:pos="5040"/>
+        </w:tabs>
+        <w:ind w:left="5040" w:hanging="180"/>
+      </w:pPr>
+      <w:rPr/>
+    </w:lvl>
+  </w:abstractNum>
+  <w:abstractNum w:abstractNumId="21">
+    <w:lvl w:ilvl="0">
+      <w:start w:val="1"/>
+      <w:numFmt w:val="decimal"/>
+      <w:lvlText w:val="%1."/>
+      <w:lvlJc w:val="left"/>
+      <w:pPr>
+        <w:tabs>
+          <w:tab w:val="num" w:pos="0"/>
+        </w:tabs>
+        <w:ind w:left="-720" w:hanging="360"/>
+      </w:pPr>
+      <w:rPr/>
+    </w:lvl>
+    <w:lvl w:ilvl="1">
+      <w:start w:val="1"/>
+      <w:numFmt w:val="lowerLetter"/>
+      <w:lvlText w:val="%2."/>
+      <w:lvlJc w:val="left"/>
+      <w:pPr>
+        <w:tabs>
+          <w:tab w:val="num" w:pos="0"/>
+        </w:tabs>
+        <w:ind w:left="0" w:hanging="360"/>
+      </w:pPr>
+      <w:rPr/>
+    </w:lvl>
+    <w:lvl w:ilvl="2">
+      <w:start w:val="1"/>
+      <w:numFmt w:val="lowerRoman"/>
+      <w:lvlText w:val="%3."/>
+      <w:lvlJc w:val="right"/>
+      <w:pPr>
+        <w:tabs>
+          <w:tab w:val="num" w:pos="720"/>
+        </w:tabs>
+        <w:ind w:left="720" w:hanging="180"/>
+      </w:pPr>
+      <w:rPr/>
+    </w:lvl>
+    <w:lvl w:ilvl="3">
+      <w:start w:val="1"/>
+      <w:numFmt w:val="decimal"/>
+      <w:lvlText w:val="%4."/>
+      <w:lvlJc w:val="left"/>
+      <w:pPr>
+        <w:tabs>
+          <w:tab w:val="num" w:pos="1440"/>
+        </w:tabs>
+        <w:ind w:left="1440" w:hanging="360"/>
+      </w:pPr>
+      <w:rPr/>
+    </w:lvl>
+    <w:lvl w:ilvl="4">
+      <w:start w:val="1"/>
+      <w:numFmt w:val="lowerLetter"/>
+      <w:lvlText w:val="%5."/>
+      <w:lvlJc w:val="left"/>
+      <w:pPr>
+        <w:tabs>
+          <w:tab w:val="num" w:pos="2160"/>
+        </w:tabs>
+        <w:ind w:left="2160" w:hanging="360"/>
+      </w:pPr>
+      <w:rPr/>
+    </w:lvl>
+    <w:lvl w:ilvl="5">
+      <w:start w:val="1"/>
+      <w:numFmt w:val="lowerRoman"/>
+      <w:lvlText w:val="%6."/>
+      <w:lvlJc w:val="right"/>
+      <w:pPr>
+        <w:tabs>
+          <w:tab w:val="num" w:pos="2880"/>
+        </w:tabs>
+        <w:ind w:left="2880" w:hanging="180"/>
+      </w:pPr>
+      <w:rPr/>
+    </w:lvl>
+    <w:lvl w:ilvl="6">
+      <w:start w:val="1"/>
+      <w:numFmt w:val="decimal"/>
+      <w:lvlText w:val="%7."/>
+      <w:lvlJc w:val="left"/>
+      <w:pPr>
+        <w:tabs>
+          <w:tab w:val="num" w:pos="3600"/>
+        </w:tabs>
+        <w:ind w:left="3600" w:hanging="360"/>
+      </w:pPr>
+      <w:rPr/>
+    </w:lvl>
+    <w:lvl w:ilvl="7">
+      <w:start w:val="1"/>
+      <w:numFmt w:val="lowerLetter"/>
+      <w:lvlText w:val="%8."/>
+      <w:lvlJc w:val="left"/>
+      <w:pPr>
+        <w:tabs>
+          <w:tab w:val="num" w:pos="4320"/>
+        </w:tabs>
+        <w:ind w:left="4320" w:hanging="360"/>
+      </w:pPr>
+      <w:rPr/>
+    </w:lvl>
+    <w:lvl w:ilvl="8">
+      <w:start w:val="1"/>
+      <w:numFmt w:val="lowerRoman"/>
+      <w:lvlText w:val="%9."/>
+      <w:lvlJc w:val="right"/>
+      <w:pPr>
+        <w:tabs>
+          <w:tab w:val="num" w:pos="5040"/>
+        </w:tabs>
+        <w:ind w:left="5040" w:hanging="180"/>
+      </w:pPr>
+      <w:rPr/>
+    </w:lvl>
+  </w:abstractNum>
+  <w:abstractNum w:abstractNumId="22">
+    <w:lvl w:ilvl="0">
+      <w:start w:val="1"/>
+      <w:numFmt w:val="decimal"/>
+      <w:lvlText w:val="%1."/>
+      <w:lvlJc w:val="left"/>
+      <w:pPr>
+        <w:tabs>
+          <w:tab w:val="num" w:pos="0"/>
+        </w:tabs>
+        <w:ind w:left="-720" w:hanging="360"/>
+      </w:pPr>
+      <w:rPr/>
+    </w:lvl>
+    <w:lvl w:ilvl="1">
+      <w:start w:val="1"/>
+      <w:numFmt w:val="lowerLetter"/>
+      <w:lvlText w:val="%2."/>
+      <w:lvlJc w:val="left"/>
+      <w:pPr>
+        <w:tabs>
+          <w:tab w:val="num" w:pos="0"/>
+        </w:tabs>
+        <w:ind w:left="0" w:hanging="360"/>
+      </w:pPr>
+      <w:rPr/>
+    </w:lvl>
+    <w:lvl w:ilvl="2">
+      <w:start w:val="1"/>
+      <w:numFmt w:val="lowerRoman"/>
+      <w:lvlText w:val="%3."/>
+      <w:lvlJc w:val="right"/>
+      <w:pPr>
+        <w:tabs>
+          <w:tab w:val="num" w:pos="720"/>
+        </w:tabs>
+        <w:ind w:left="720" w:hanging="180"/>
+      </w:pPr>
+      <w:rPr/>
+    </w:lvl>
+    <w:lvl w:ilvl="3">
+      <w:start w:val="1"/>
+      <w:numFmt w:val="decimal"/>
+      <w:lvlText w:val="%4."/>
+      <w:lvlJc w:val="left"/>
+      <w:pPr>
+        <w:tabs>
+          <w:tab w:val="num" w:pos="1440"/>
+        </w:tabs>
+        <w:ind w:left="1440" w:hanging="360"/>
+      </w:pPr>
+      <w:rPr/>
+    </w:lvl>
+    <w:lvl w:ilvl="4">
+      <w:start w:val="1"/>
+      <w:numFmt w:val="lowerLetter"/>
+      <w:lvlText w:val="%5."/>
+      <w:lvlJc w:val="left"/>
+      <w:pPr>
+        <w:tabs>
+          <w:tab w:val="num" w:pos="2160"/>
+        </w:tabs>
+        <w:ind w:left="2160" w:hanging="360"/>
+      </w:pPr>
+      <w:rPr/>
+    </w:lvl>
+    <w:lvl w:ilvl="5">
+      <w:start w:val="1"/>
+      <w:numFmt w:val="lowerRoman"/>
+      <w:lvlText w:val="%6."/>
+      <w:lvlJc w:val="right"/>
+      <w:pPr>
+        <w:tabs>
+          <w:tab w:val="num" w:pos="2880"/>
+        </w:tabs>
+        <w:ind w:left="2880" w:hanging="180"/>
+      </w:pPr>
+      <w:rPr/>
+    </w:lvl>
+    <w:lvl w:ilvl="6">
+      <w:start w:val="1"/>
+      <w:numFmt w:val="decimal"/>
+      <w:lvlText w:val="%7."/>
+      <w:lvlJc w:val="left"/>
+      <w:pPr>
+        <w:tabs>
+          <w:tab w:val="num" w:pos="3600"/>
+        </w:tabs>
+        <w:ind w:left="3600" w:hanging="360"/>
+      </w:pPr>
+      <w:rPr/>
+    </w:lvl>
+    <w:lvl w:ilvl="7">
+      <w:start w:val="1"/>
+      <w:numFmt w:val="lowerLetter"/>
+      <w:lvlText w:val="%8."/>
+      <w:lvlJc w:val="left"/>
+      <w:pPr>
+        <w:tabs>
+          <w:tab w:val="num" w:pos="4320"/>
+        </w:tabs>
+        <w:ind w:left="4320" w:hanging="360"/>
+      </w:pPr>
+      <w:rPr/>
+    </w:lvl>
+    <w:lvl w:ilvl="8">
+      <w:start w:val="1"/>
+      <w:numFmt w:val="lowerRoman"/>
+      <w:lvlText w:val="%9."/>
+      <w:lvlJc w:val="right"/>
+      <w:pPr>
+        <w:tabs>
+          <w:tab w:val="num" w:pos="5040"/>
+        </w:tabs>
+        <w:ind w:left="5040" w:hanging="180"/>
+      </w:pPr>
+      <w:rPr/>
+    </w:lvl>
+  </w:abstractNum>
+  <w:abstractNum w:abstractNumId="23">
+    <w:lvl w:ilvl="0">
+      <w:start w:val="1"/>
+      <w:numFmt w:val="decimal"/>
+      <w:lvlText w:val="%1."/>
+      <w:lvlJc w:val="left"/>
+      <w:pPr>
+        <w:tabs>
+          <w:tab w:val="num" w:pos="0"/>
+        </w:tabs>
+        <w:ind w:left="-720" w:hanging="360"/>
+      </w:pPr>
+      <w:rPr/>
+    </w:lvl>
+    <w:lvl w:ilvl="1">
+      <w:start w:val="1"/>
+      <w:numFmt w:val="lowerLetter"/>
+      <w:lvlText w:val="%2."/>
+      <w:lvlJc w:val="left"/>
+      <w:pPr>
+        <w:tabs>
+          <w:tab w:val="num" w:pos="0"/>
+        </w:tabs>
+        <w:ind w:left="0" w:hanging="360"/>
+      </w:pPr>
+      <w:rPr/>
+    </w:lvl>
+    <w:lvl w:ilvl="2">
+      <w:start w:val="1"/>
+      <w:numFmt w:val="lowerRoman"/>
+      <w:lvlText w:val="%3."/>
+      <w:lvlJc w:val="right"/>
+      <w:pPr>
+        <w:tabs>
+          <w:tab w:val="num" w:pos="720"/>
+        </w:tabs>
+        <w:ind w:left="720" w:hanging="180"/>
+      </w:pPr>
+      <w:rPr/>
+    </w:lvl>
+    <w:lvl w:ilvl="3">
+      <w:start w:val="1"/>
+      <w:numFmt w:val="decimal"/>
+      <w:lvlText w:val="%4."/>
+      <w:lvlJc w:val="left"/>
+      <w:pPr>
+        <w:tabs>
+          <w:tab w:val="num" w:pos="1440"/>
+        </w:tabs>
+        <w:ind w:left="1440" w:hanging="360"/>
+      </w:pPr>
+      <w:rPr/>
+    </w:lvl>
+    <w:lvl w:ilvl="4">
+      <w:start w:val="1"/>
+      <w:numFmt w:val="lowerLetter"/>
+      <w:lvlText w:val="%5."/>
+      <w:lvlJc w:val="left"/>
+      <w:pPr>
+        <w:tabs>
+          <w:tab w:val="num" w:pos="2160"/>
+        </w:tabs>
+        <w:ind w:left="2160" w:hanging="360"/>
+      </w:pPr>
+      <w:rPr/>
+    </w:lvl>
+    <w:lvl w:ilvl="5">
+      <w:start w:val="1"/>
+      <w:numFmt w:val="lowerRoman"/>
+      <w:lvlText w:val="%6."/>
+      <w:lvlJc w:val="right"/>
+      <w:pPr>
+        <w:tabs>
+          <w:tab w:val="num" w:pos="2880"/>
+        </w:tabs>
+        <w:ind w:left="2880" w:hanging="180"/>
+      </w:pPr>
+      <w:rPr/>
+    </w:lvl>
+    <w:lvl w:ilvl="6">
+      <w:start w:val="1"/>
+      <w:numFmt w:val="decimal"/>
+      <w:lvlText w:val="%7."/>
+      <w:lvlJc w:val="left"/>
+      <w:pPr>
+        <w:tabs>
+          <w:tab w:val="num" w:pos="3600"/>
+        </w:tabs>
+        <w:ind w:left="3600" w:hanging="360"/>
+      </w:pPr>
+      <w:rPr/>
+    </w:lvl>
+    <w:lvl w:ilvl="7">
+      <w:start w:val="1"/>
+      <w:numFmt w:val="lowerLetter"/>
+      <w:lvlText w:val="%8."/>
+      <w:lvlJc w:val="left"/>
+      <w:pPr>
+        <w:tabs>
+          <w:tab w:val="num" w:pos="4320"/>
+        </w:tabs>
+        <w:ind w:left="4320" w:hanging="360"/>
+      </w:pPr>
+      <w:rPr/>
+    </w:lvl>
+    <w:lvl w:ilvl="8">
+      <w:start w:val="1"/>
+      <w:numFmt w:val="lowerRoman"/>
+      <w:lvlText w:val="%9."/>
+      <w:lvlJc w:val="right"/>
+      <w:pPr>
+        <w:tabs>
+          <w:tab w:val="num" w:pos="5040"/>
+        </w:tabs>
+        <w:ind w:left="5040" w:hanging="180"/>
+      </w:pPr>
+      <w:rPr/>
+    </w:lvl>
+  </w:abstractNum>
+  <w:abstractNum w:abstractNumId="24">
+    <w:lvl w:ilvl="0">
+      <w:start w:val="1"/>
+      <w:numFmt w:val="decimal"/>
+      <w:lvlText w:val="%1."/>
+      <w:lvlJc w:val="left"/>
+      <w:pPr>
+        <w:tabs>
+          <w:tab w:val="num" w:pos="0"/>
+        </w:tabs>
+        <w:ind w:left="-720" w:hanging="360"/>
+      </w:pPr>
+      <w:rPr/>
+    </w:lvl>
+    <w:lvl w:ilvl="1">
+      <w:start w:val="1"/>
+      <w:numFmt w:val="lowerLetter"/>
+      <w:lvlText w:val="%2."/>
+      <w:lvlJc w:val="left"/>
+      <w:pPr>
+        <w:tabs>
+          <w:tab w:val="num" w:pos="0"/>
+        </w:tabs>
+        <w:ind w:left="0" w:hanging="360"/>
+      </w:pPr>
+      <w:rPr/>
+    </w:lvl>
+    <w:lvl w:ilvl="2">
+      <w:start w:val="1"/>
+      <w:numFmt w:val="lowerRoman"/>
+      <w:lvlText w:val="%3."/>
+      <w:lvlJc w:val="right"/>
+      <w:pPr>
+        <w:tabs>
+          <w:tab w:val="num" w:pos="720"/>
+        </w:tabs>
+        <w:ind w:left="720" w:hanging="180"/>
+      </w:pPr>
+      <w:rPr/>
+    </w:lvl>
+    <w:lvl w:ilvl="3">
+      <w:start w:val="1"/>
+      <w:numFmt w:val="decimal"/>
+      <w:lvlText w:val="%4."/>
+      <w:lvlJc w:val="left"/>
+      <w:pPr>
+        <w:tabs>
+          <w:tab w:val="num" w:pos="1440"/>
+        </w:tabs>
+        <w:ind w:left="1440" w:hanging="360"/>
+      </w:pPr>
+      <w:rPr/>
+    </w:lvl>
+    <w:lvl w:ilvl="4">
+      <w:start w:val="1"/>
+      <w:numFmt w:val="lowerLetter"/>
+      <w:lvlText w:val="%5."/>
+      <w:lvlJc w:val="left"/>
+      <w:pPr>
+        <w:tabs>
+          <w:tab w:val="num" w:pos="2160"/>
+        </w:tabs>
+        <w:ind w:left="2160" w:hanging="360"/>
+      </w:pPr>
+      <w:rPr/>
+    </w:lvl>
+    <w:lvl w:ilvl="5">
+      <w:start w:val="1"/>
+      <w:numFmt w:val="lowerRoman"/>
+      <w:lvlText w:val="%6."/>
+      <w:lvlJc w:val="right"/>
+      <w:pPr>
+        <w:tabs>
+          <w:tab w:val="num" w:pos="2880"/>
+        </w:tabs>
+        <w:ind w:left="2880" w:hanging="180"/>
+      </w:pPr>
+      <w:rPr/>
+    </w:lvl>
+    <w:lvl w:ilvl="6">
+      <w:start w:val="1"/>
+      <w:numFmt w:val="decimal"/>
+      <w:lvlText w:val="%7."/>
+      <w:lvlJc w:val="left"/>
+      <w:pPr>
+        <w:tabs>
+          <w:tab w:val="num" w:pos="3600"/>
+        </w:tabs>
+        <w:ind w:left="3600" w:hanging="360"/>
+      </w:pPr>
+      <w:rPr/>
+    </w:lvl>
+    <w:lvl w:ilvl="7">
+      <w:start w:val="1"/>
+      <w:numFmt w:val="lowerLetter"/>
+      <w:lvlText w:val="%8."/>
+      <w:lvlJc w:val="left"/>
+      <w:pPr>
+        <w:tabs>
+          <w:tab w:val="num" w:pos="4320"/>
+        </w:tabs>
+        <w:ind w:left="4320" w:hanging="360"/>
+      </w:pPr>
+      <w:rPr/>
+    </w:lvl>
+    <w:lvl w:ilvl="8">
+      <w:start w:val="1"/>
+      <w:numFmt w:val="lowerRoman"/>
+      <w:lvlText w:val="%9."/>
+      <w:lvlJc w:val="right"/>
+      <w:pPr>
+        <w:tabs>
+          <w:tab w:val="num" w:pos="5040"/>
+        </w:tabs>
+        <w:ind w:left="5040" w:hanging="180"/>
+      </w:pPr>
+      <w:rPr/>
+    </w:lvl>
+  </w:abstractNum>
+  <w:abstractNum w:abstractNumId="25">
+    <w:lvl w:ilvl="0">
+      <w:start w:val="1"/>
+      <w:numFmt w:val="decimal"/>
+      <w:lvlText w:val="%1."/>
+      <w:lvlJc w:val="left"/>
+      <w:pPr>
+        <w:tabs>
+          <w:tab w:val="num" w:pos="0"/>
+        </w:tabs>
+        <w:ind w:left="-720" w:hanging="360"/>
+      </w:pPr>
+      <w:rPr/>
+    </w:lvl>
+    <w:lvl w:ilvl="1">
+      <w:start w:val="1"/>
+      <w:numFmt w:val="lowerLetter"/>
+      <w:lvlText w:val="%2."/>
+      <w:lvlJc w:val="left"/>
+      <w:pPr>
+        <w:tabs>
+          <w:tab w:val="num" w:pos="0"/>
+        </w:tabs>
+        <w:ind w:left="0" w:hanging="360"/>
+      </w:pPr>
+      <w:rPr/>
+    </w:lvl>
+    <w:lvl w:ilvl="2">
+      <w:start w:val="1"/>
+      <w:numFmt w:val="lowerRoman"/>
+      <w:lvlText w:val="%3."/>
+      <w:lvlJc w:val="right"/>
+      <w:pPr>
+        <w:tabs>
+          <w:tab w:val="num" w:pos="720"/>
+        </w:tabs>
+        <w:ind w:left="720" w:hanging="180"/>
+      </w:pPr>
+      <w:rPr/>
+    </w:lvl>
+    <w:lvl w:ilvl="3">
+      <w:start w:val="1"/>
+      <w:numFmt w:val="decimal"/>
+      <w:lvlText w:val="%4."/>
+      <w:lvlJc w:val="left"/>
+      <w:pPr>
+        <w:tabs>
+          <w:tab w:val="num" w:pos="1440"/>
+        </w:tabs>
+        <w:ind w:left="1440" w:hanging="360"/>
+      </w:pPr>
+      <w:rPr/>
+    </w:lvl>
+    <w:lvl w:ilvl="4">
+      <w:start w:val="1"/>
+      <w:numFmt w:val="lowerLetter"/>
+      <w:lvlText w:val="%5."/>
+      <w:lvlJc w:val="left"/>
+      <w:pPr>
+        <w:tabs>
+          <w:tab w:val="num" w:pos="2160"/>
+        </w:tabs>
+        <w:ind w:left="2160" w:hanging="360"/>
+      </w:pPr>
+      <w:rPr/>
+    </w:lvl>
+    <w:lvl w:ilvl="5">
+      <w:start w:val="1"/>
+      <w:numFmt w:val="lowerRoman"/>
+      <w:lvlText w:val="%6."/>
+      <w:lvlJc w:val="right"/>
+      <w:pPr>
+        <w:tabs>
+          <w:tab w:val="num" w:pos="2880"/>
+        </w:tabs>
+        <w:ind w:left="2880" w:hanging="180"/>
+      </w:pPr>
+      <w:rPr/>
+    </w:lvl>
+    <w:lvl w:ilvl="6">
+      <w:start w:val="1"/>
+      <w:numFmt w:val="decimal"/>
+      <w:lvlText w:val="%7."/>
+      <w:lvlJc w:val="left"/>
+      <w:pPr>
+        <w:tabs>
+          <w:tab w:val="num" w:pos="3600"/>
+        </w:tabs>
+        <w:ind w:left="3600" w:hanging="360"/>
+      </w:pPr>
+      <w:rPr/>
+    </w:lvl>
+    <w:lvl w:ilvl="7">
+      <w:start w:val="1"/>
+      <w:numFmt w:val="lowerLetter"/>
+      <w:lvlText w:val="%8."/>
+      <w:lvlJc w:val="left"/>
+      <w:pPr>
+        <w:tabs>
+          <w:tab w:val="num" w:pos="4320"/>
+        </w:tabs>
+        <w:ind w:left="4320" w:hanging="360"/>
+      </w:pPr>
+      <w:rPr/>
+    </w:lvl>
+    <w:lvl w:ilvl="8">
+      <w:start w:val="1"/>
+      <w:numFmt w:val="lowerRoman"/>
+      <w:lvlText w:val="%9."/>
+      <w:lvlJc w:val="right"/>
+      <w:pPr>
+        <w:tabs>
+          <w:tab w:val="num" w:pos="5040"/>
+        </w:tabs>
+        <w:ind w:left="5040" w:hanging="180"/>
+      </w:pPr>
+      <w:rPr/>
+    </w:lvl>
+  </w:abstractNum>
+  <w:abstractNum w:abstractNumId="26">
+    <w:lvl w:ilvl="0">
+      <w:start w:val="1"/>
+      <w:numFmt w:val="decimal"/>
+      <w:lvlText w:val="%1."/>
+      <w:lvlJc w:val="left"/>
+      <w:pPr>
+        <w:tabs>
+          <w:tab w:val="num" w:pos="0"/>
+        </w:tabs>
+        <w:ind w:left="-720" w:hanging="360"/>
+      </w:pPr>
+      <w:rPr/>
+    </w:lvl>
+    <w:lvl w:ilvl="1">
+      <w:start w:val="1"/>
+      <w:numFmt w:val="lowerLetter"/>
+      <w:lvlText w:val="%2."/>
+      <w:lvlJc w:val="left"/>
+      <w:pPr>
+        <w:tabs>
+          <w:tab w:val="num" w:pos="0"/>
+        </w:tabs>
+        <w:ind w:left="0" w:hanging="360"/>
+      </w:pPr>
+      <w:rPr/>
+    </w:lvl>
+    <w:lvl w:ilvl="2">
+      <w:start w:val="1"/>
+      <w:numFmt w:val="lowerRoman"/>
+      <w:lvlText w:val="%3."/>
+      <w:lvlJc w:val="right"/>
+      <w:pPr>
+        <w:tabs>
+          <w:tab w:val="num" w:pos="720"/>
+        </w:tabs>
+        <w:ind w:left="720" w:hanging="180"/>
+      </w:pPr>
+      <w:rPr/>
+    </w:lvl>
+    <w:lvl w:ilvl="3">
+      <w:start w:val="1"/>
+      <w:numFmt w:val="decimal"/>
+      <w:lvlText w:val="%4."/>
+      <w:lvlJc w:val="left"/>
+      <w:pPr>
+        <w:tabs>
+          <w:tab w:val="num" w:pos="1440"/>
+        </w:tabs>
+        <w:ind w:left="1440" w:hanging="360"/>
+      </w:pPr>
+      <w:rPr/>
+    </w:lvl>
+    <w:lvl w:ilvl="4">
+      <w:start w:val="1"/>
+      <w:numFmt w:val="lowerLetter"/>
+      <w:lvlText w:val="%5."/>
+      <w:lvlJc w:val="left"/>
+      <w:pPr>
+        <w:tabs>
+          <w:tab w:val="num" w:pos="2160"/>
+        </w:tabs>
+        <w:ind w:left="2160" w:hanging="360"/>
+      </w:pPr>
+      <w:rPr/>
+    </w:lvl>
+    <w:lvl w:ilvl="5">
+      <w:start w:val="1"/>
+      <w:numFmt w:val="lowerRoman"/>
+      <w:lvlText w:val="%6."/>
+      <w:lvlJc w:val="right"/>
+      <w:pPr>
+        <w:tabs>
+          <w:tab w:val="num" w:pos="2880"/>
+        </w:tabs>
+        <w:ind w:left="2880" w:hanging="180"/>
+      </w:pPr>
+      <w:rPr/>
+    </w:lvl>
+    <w:lvl w:ilvl="6">
+      <w:start w:val="1"/>
+      <w:numFmt w:val="decimal"/>
+      <w:lvlText w:val="%7."/>
+      <w:lvlJc w:val="left"/>
+      <w:pPr>
+        <w:tabs>
+          <w:tab w:val="num" w:pos="3600"/>
+        </w:tabs>
+        <w:ind w:left="3600" w:hanging="360"/>
+      </w:pPr>
+      <w:rPr/>
+    </w:lvl>
+    <w:lvl w:ilvl="7">
+      <w:start w:val="1"/>
+      <w:numFmt w:val="lowerLetter"/>
+      <w:lvlText w:val="%8."/>
+      <w:lvlJc w:val="left"/>
+      <w:pPr>
+        <w:tabs>
+          <w:tab w:val="num" w:pos="4320"/>
+        </w:tabs>
+        <w:ind w:left="4320" w:hanging="360"/>
+      </w:pPr>
+      <w:rPr/>
+    </w:lvl>
+    <w:lvl w:ilvl="8">
+      <w:start w:val="1"/>
+      <w:numFmt w:val="lowerRoman"/>
+      <w:lvlText w:val="%9."/>
+      <w:lvlJc w:val="right"/>
+      <w:pPr>
+        <w:tabs>
+          <w:tab w:val="num" w:pos="5040"/>
+        </w:tabs>
+        <w:ind w:left="5040" w:hanging="180"/>
+      </w:pPr>
+      <w:rPr/>
+    </w:lvl>
+  </w:abstractNum>
+  <w:abstractNum w:abstractNumId="27">
+    <w:lvl w:ilvl="0">
+      <w:start w:val="1"/>
+      <w:numFmt w:val="decimal"/>
+      <w:lvlText w:val="%1."/>
+      <w:lvlJc w:val="left"/>
+      <w:pPr>
+        <w:tabs>
+          <w:tab w:val="num" w:pos="0"/>
+        </w:tabs>
+        <w:ind w:left="-720" w:hanging="360"/>
+      </w:pPr>
+      <w:rPr/>
+    </w:lvl>
+    <w:lvl w:ilvl="1">
+      <w:start w:val="1"/>
+      <w:numFmt w:val="lowerLetter"/>
+      <w:lvlText w:val="%2."/>
+      <w:lvlJc w:val="left"/>
+      <w:pPr>
+        <w:tabs>
+          <w:tab w:val="num" w:pos="0"/>
+        </w:tabs>
+        <w:ind w:left="0" w:hanging="360"/>
+      </w:pPr>
+      <w:rPr/>
+    </w:lvl>
+    <w:lvl w:ilvl="2">
+      <w:start w:val="1"/>
+      <w:numFmt w:val="lowerRoman"/>
+      <w:lvlText w:val="%3."/>
+      <w:lvlJc w:val="right"/>
+      <w:pPr>
+        <w:tabs>
+          <w:tab w:val="num" w:pos="720"/>
+        </w:tabs>
+        <w:ind w:left="720" w:hanging="180"/>
+      </w:pPr>
+      <w:rPr/>
+    </w:lvl>
+    <w:lvl w:ilvl="3">
+      <w:start w:val="1"/>
+      <w:numFmt w:val="decimal"/>
+      <w:lvlText w:val="%4."/>
+      <w:lvlJc w:val="left"/>
+      <w:pPr>
+        <w:tabs>
+          <w:tab w:val="num" w:pos="1440"/>
+        </w:tabs>
+        <w:ind w:left="1440" w:hanging="360"/>
+      </w:pPr>
+      <w:rPr/>
+    </w:lvl>
+    <w:lvl w:ilvl="4">
+      <w:start w:val="1"/>
+      <w:numFmt w:val="lowerLetter"/>
+      <w:lvlText w:val="%5."/>
+      <w:lvlJc w:val="left"/>
+      <w:pPr>
+        <w:tabs>
+          <w:tab w:val="num" w:pos="2160"/>
+        </w:tabs>
+        <w:ind w:left="2160" w:hanging="360"/>
+      </w:pPr>
+      <w:rPr/>
+    </w:lvl>
+    <w:lvl w:ilvl="5">
+      <w:start w:val="1"/>
+      <w:numFmt w:val="lowerRoman"/>
+      <w:lvlText w:val="%6."/>
+      <w:lvlJc w:val="right"/>
+      <w:pPr>
+        <w:tabs>
+          <w:tab w:val="num" w:pos="2880"/>
+        </w:tabs>
+        <w:ind w:left="2880" w:hanging="180"/>
+      </w:pPr>
+      <w:rPr/>
+    </w:lvl>
+    <w:lvl w:ilvl="6">
+      <w:start w:val="1"/>
+      <w:numFmt w:val="decimal"/>
+      <w:lvlText w:val="%7."/>
+      <w:lvlJc w:val="left"/>
+      <w:pPr>
+        <w:tabs>
+          <w:tab w:val="num" w:pos="3600"/>
+        </w:tabs>
+        <w:ind w:left="3600" w:hanging="360"/>
+      </w:pPr>
+      <w:rPr/>
+    </w:lvl>
+    <w:lvl w:ilvl="7">
+      <w:start w:val="1"/>
+      <w:numFmt w:val="lowerLetter"/>
+      <w:lvlText w:val="%8."/>
+      <w:lvlJc w:val="left"/>
+      <w:pPr>
+        <w:tabs>
+          <w:tab w:val="num" w:pos="4320"/>
+        </w:tabs>
+        <w:ind w:left="4320" w:hanging="360"/>
+      </w:pPr>
+      <w:rPr/>
+    </w:lvl>
+    <w:lvl w:ilvl="8">
+      <w:start w:val="1"/>
+      <w:numFmt w:val="lowerRoman"/>
+      <w:lvlText w:val="%9."/>
+      <w:lvlJc w:val="right"/>
+      <w:pPr>
+        <w:tabs>
+          <w:tab w:val="num" w:pos="5040"/>
+        </w:tabs>
+        <w:ind w:left="5040" w:hanging="180"/>
+      </w:pPr>
+      <w:rPr/>
+    </w:lvl>
+  </w:abstractNum>
+  <w:abstractNum w:abstractNumId="28">
+    <w:lvl w:ilvl="0">
+      <w:start w:val="1"/>
+      <w:numFmt w:val="decimal"/>
+      <w:lvlText w:val="%1."/>
+      <w:lvlJc w:val="left"/>
+      <w:pPr>
+        <w:tabs>
+          <w:tab w:val="num" w:pos="0"/>
+        </w:tabs>
+        <w:ind w:left="-720" w:hanging="360"/>
+      </w:pPr>
+      <w:rPr/>
+    </w:lvl>
+    <w:lvl w:ilvl="1">
+      <w:start w:val="1"/>
+      <w:numFmt w:val="lowerLetter"/>
+      <w:lvlText w:val="%2."/>
+      <w:lvlJc w:val="left"/>
+      <w:pPr>
+        <w:tabs>
+          <w:tab w:val="num" w:pos="0"/>
+        </w:tabs>
+        <w:ind w:left="0" w:hanging="360"/>
+      </w:pPr>
+      <w:rPr/>
+    </w:lvl>
+    <w:lvl w:ilvl="2">
+      <w:start w:val="1"/>
+      <w:numFmt w:val="lowerRoman"/>
+      <w:lvlText w:val="%3."/>
+      <w:lvlJc w:val="right"/>
+      <w:pPr>
+        <w:tabs>
+          <w:tab w:val="num" w:pos="720"/>
+        </w:tabs>
+        <w:ind w:left="720" w:hanging="180"/>
+      </w:pPr>
+      <w:rPr/>
+    </w:lvl>
+    <w:lvl w:ilvl="3">
+      <w:start w:val="1"/>
+      <w:numFmt w:val="decimal"/>
+      <w:lvlText w:val="%4."/>
+      <w:lvlJc w:val="left"/>
+      <w:pPr>
+        <w:tabs>
+          <w:tab w:val="num" w:pos="1440"/>
+        </w:tabs>
+        <w:ind w:left="1440" w:hanging="360"/>
+      </w:pPr>
+      <w:rPr/>
+    </w:lvl>
+    <w:lvl w:ilvl="4">
+      <w:start w:val="1"/>
+      <w:numFmt w:val="lowerLetter"/>
+      <w:lvlText w:val="%5."/>
+      <w:lvlJc w:val="left"/>
+      <w:pPr>
+        <w:tabs>
+          <w:tab w:val="num" w:pos="2160"/>
+        </w:tabs>
+        <w:ind w:left="2160" w:hanging="360"/>
+      </w:pPr>
+      <w:rPr/>
+    </w:lvl>
+    <w:lvl w:ilvl="5">
+      <w:start w:val="1"/>
+      <w:numFmt w:val="lowerRoman"/>
+      <w:lvlText w:val="%6."/>
+      <w:lvlJc w:val="right"/>
+      <w:pPr>
+        <w:tabs>
+          <w:tab w:val="num" w:pos="2880"/>
+        </w:tabs>
+        <w:ind w:left="2880" w:hanging="180"/>
+      </w:pPr>
+      <w:rPr/>
+    </w:lvl>
+    <w:lvl w:ilvl="6">
+      <w:start w:val="1"/>
+      <w:numFmt w:val="decimal"/>
+      <w:lvlText w:val="%7."/>
+      <w:lvlJc w:val="left"/>
+      <w:pPr>
+        <w:tabs>
+          <w:tab w:val="num" w:pos="3600"/>
+        </w:tabs>
+        <w:ind w:left="3600" w:hanging="360"/>
+      </w:pPr>
+      <w:rPr/>
+    </w:lvl>
+    <w:lvl w:ilvl="7">
+      <w:start w:val="1"/>
+      <w:numFmt w:val="lowerLetter"/>
+      <w:lvlText w:val="%8."/>
+      <w:lvlJc w:val="left"/>
+      <w:pPr>
+        <w:tabs>
+          <w:tab w:val="num" w:pos="4320"/>
+        </w:tabs>
+        <w:ind w:left="4320" w:hanging="360"/>
+      </w:pPr>
+      <w:rPr/>
+    </w:lvl>
+    <w:lvl w:ilvl="8">
+      <w:start w:val="1"/>
+      <w:numFmt w:val="lowerRoman"/>
+      <w:lvlText w:val="%9."/>
+      <w:lvlJc w:val="right"/>
+      <w:pPr>
+        <w:tabs>
+          <w:tab w:val="num" w:pos="5040"/>
+        </w:tabs>
+        <w:ind w:left="5040" w:hanging="180"/>
+      </w:pPr>
+      <w:rPr/>
+    </w:lvl>
+  </w:abstractNum>
+  <w:abstractNum w:abstractNumId="29">
+    <w:lvl w:ilvl="0">
+      <w:start w:val="1"/>
+      <w:numFmt w:val="decimal"/>
+      <w:lvlText w:val="%1."/>
+      <w:lvlJc w:val="left"/>
+      <w:pPr>
+        <w:tabs>
+          <w:tab w:val="num" w:pos="0"/>
+        </w:tabs>
+        <w:ind w:left="-720" w:hanging="360"/>
+      </w:pPr>
+      <w:rPr/>
+    </w:lvl>
+    <w:lvl w:ilvl="1">
+      <w:start w:val="1"/>
+      <w:numFmt w:val="lowerLetter"/>
+      <w:lvlText w:val="%2."/>
+      <w:lvlJc w:val="left"/>
+      <w:pPr>
+        <w:tabs>
+          <w:tab w:val="num" w:pos="0"/>
+        </w:tabs>
+        <w:ind w:left="0" w:hanging="360"/>
+      </w:pPr>
+      <w:rPr/>
+    </w:lvl>
+    <w:lvl w:ilvl="2">
+      <w:start w:val="1"/>
+      <w:numFmt w:val="lowerRoman"/>
+      <w:lvlText w:val="%3."/>
+      <w:lvlJc w:val="right"/>
+      <w:pPr>
+        <w:tabs>
+          <w:tab w:val="num" w:pos="720"/>
+        </w:tabs>
+        <w:ind w:left="720" w:hanging="180"/>
+      </w:pPr>
+      <w:rPr/>
+    </w:lvl>
+    <w:lvl w:ilvl="3">
+      <w:start w:val="1"/>
+      <w:numFmt w:val="decimal"/>
+      <w:lvlText w:val="%4."/>
+      <w:lvlJc w:val="left"/>
+      <w:pPr>
+        <w:tabs>
+          <w:tab w:val="num" w:pos="1440"/>
+        </w:tabs>
+        <w:ind w:left="1440" w:hanging="360"/>
+      </w:pPr>
+      <w:rPr/>
+    </w:lvl>
+    <w:lvl w:ilvl="4">
+      <w:start w:val="1"/>
+      <w:numFmt w:val="lowerLetter"/>
+      <w:lvlText w:val="%5."/>
+      <w:lvlJc w:val="left"/>
+      <w:pPr>
+        <w:tabs>
+          <w:tab w:val="num" w:pos="2160"/>
+        </w:tabs>
+        <w:ind w:left="2160" w:hanging="360"/>
+      </w:pPr>
+      <w:rPr/>
+    </w:lvl>
+    <w:lvl w:ilvl="5">
+      <w:start w:val="1"/>
+      <w:numFmt w:val="lowerRoman"/>
+      <w:lvlText w:val="%6."/>
+      <w:lvlJc w:val="right"/>
+      <w:pPr>
+        <w:tabs>
+          <w:tab w:val="num" w:pos="2880"/>
+        </w:tabs>
+        <w:ind w:left="2880" w:hanging="180"/>
+      </w:pPr>
+      <w:rPr/>
+    </w:lvl>
+    <w:lvl w:ilvl="6">
+      <w:start w:val="1"/>
+      <w:numFmt w:val="decimal"/>
+      <w:lvlText w:val="%7."/>
+      <w:lvlJc w:val="left"/>
+      <w:pPr>
+        <w:tabs>
+          <w:tab w:val="num" w:pos="3600"/>
+        </w:tabs>
+        <w:ind w:left="3600" w:hanging="360"/>
+      </w:pPr>
+      <w:rPr/>
+    </w:lvl>
+    <w:lvl w:ilvl="7">
+      <w:start w:val="1"/>
+      <w:numFmt w:val="lowerLetter"/>
+      <w:lvlText w:val="%8."/>
+      <w:lvlJc w:val="left"/>
+      <w:pPr>
+        <w:tabs>
+          <w:tab w:val="num" w:pos="4320"/>
+        </w:tabs>
+        <w:ind w:left="4320" w:hanging="360"/>
+      </w:pPr>
+      <w:rPr/>
+    </w:lvl>
+    <w:lvl w:ilvl="8">
+      <w:start w:val="1"/>
+      <w:numFmt w:val="lowerRoman"/>
+      <w:lvlText w:val="%9."/>
+      <w:lvlJc w:val="right"/>
+      <w:pPr>
+        <w:tabs>
+          <w:tab w:val="num" w:pos="5040"/>
+        </w:tabs>
+        <w:ind w:left="5040" w:hanging="180"/>
+      </w:pPr>
+      <w:rPr/>
+    </w:lvl>
+  </w:abstractNum>
+  <w:abstractNum w:abstractNumId="30">
+    <w:lvl w:ilvl="0">
+      <w:start w:val="1"/>
+      <w:numFmt w:val="decimal"/>
+      <w:lvlText w:val="%1."/>
+      <w:lvlJc w:val="left"/>
+      <w:pPr>
+        <w:tabs>
+          <w:tab w:val="num" w:pos="0"/>
+        </w:tabs>
+        <w:ind w:left="-720" w:hanging="360"/>
+      </w:pPr>
+      <w:rPr/>
+    </w:lvl>
+    <w:lvl w:ilvl="1">
+      <w:start w:val="1"/>
+      <w:numFmt w:val="lowerLetter"/>
+      <w:lvlText w:val="%2."/>
+      <w:lvlJc w:val="left"/>
+      <w:pPr>
+        <w:tabs>
+          <w:tab w:val="num" w:pos="0"/>
+        </w:tabs>
+        <w:ind w:left="0" w:hanging="360"/>
+      </w:pPr>
+      <w:rPr/>
+    </w:lvl>
+    <w:lvl w:ilvl="2">
+      <w:start w:val="1"/>
+      <w:numFmt w:val="lowerRoman"/>
+      <w:lvlText w:val="%3."/>
+      <w:lvlJc w:val="right"/>
+      <w:pPr>
+        <w:tabs>
+          <w:tab w:val="num" w:pos="720"/>
+        </w:tabs>
+        <w:ind w:left="720" w:hanging="180"/>
+      </w:pPr>
+      <w:rPr/>
+    </w:lvl>
+    <w:lvl w:ilvl="3">
+      <w:start w:val="1"/>
+      <w:numFmt w:val="decimal"/>
+      <w:lvlText w:val="%4."/>
+      <w:lvlJc w:val="left"/>
+      <w:pPr>
+        <w:tabs>
+          <w:tab w:val="num" w:pos="1440"/>
+        </w:tabs>
+        <w:ind w:left="1440" w:hanging="360"/>
+      </w:pPr>
+      <w:rPr/>
+    </w:lvl>
+    <w:lvl w:ilvl="4">
+      <w:start w:val="1"/>
+      <w:numFmt w:val="lowerLetter"/>
+      <w:lvlText w:val="%5."/>
+      <w:lvlJc w:val="left"/>
+      <w:pPr>
+        <w:tabs>
+          <w:tab w:val="num" w:pos="2160"/>
+        </w:tabs>
+        <w:ind w:left="2160" w:hanging="360"/>
+      </w:pPr>
+      <w:rPr/>
+    </w:lvl>
+    <w:lvl w:ilvl="5">
+      <w:start w:val="1"/>
+      <w:numFmt w:val="lowerRoman"/>
+      <w:lvlText w:val="%6."/>
+      <w:lvlJc w:val="right"/>
+      <w:pPr>
+        <w:tabs>
+          <w:tab w:val="num" w:pos="2880"/>
+        </w:tabs>
+        <w:ind w:left="2880" w:hanging="180"/>
+      </w:pPr>
+      <w:rPr/>
+    </w:lvl>
+    <w:lvl w:ilvl="6">
+      <w:start w:val="1"/>
+      <w:numFmt w:val="decimal"/>
+      <w:lvlText w:val="%7."/>
+      <w:lvlJc w:val="left"/>
+      <w:pPr>
+        <w:tabs>
+          <w:tab w:val="num" w:pos="3600"/>
+        </w:tabs>
+        <w:ind w:left="3600" w:hanging="360"/>
+      </w:pPr>
+      <w:rPr/>
+    </w:lvl>
+    <w:lvl w:ilvl="7">
+      <w:start w:val="1"/>
+      <w:numFmt w:val="lowerLetter"/>
+      <w:lvlText w:val="%8."/>
+      <w:lvlJc w:val="left"/>
+      <w:pPr>
+        <w:tabs>
+          <w:tab w:val="num" w:pos="4320"/>
+        </w:tabs>
+        <w:ind w:left="4320" w:hanging="360"/>
+      </w:pPr>
+      <w:rPr/>
+    </w:lvl>
+    <w:lvl w:ilvl="8">
+      <w:start w:val="1"/>
+      <w:numFmt w:val="lowerRoman"/>
+      <w:lvlText w:val="%9."/>
+      <w:lvlJc w:val="right"/>
+      <w:pPr>
+        <w:tabs>
+          <w:tab w:val="num" w:pos="5040"/>
+        </w:tabs>
+        <w:ind w:left="5040" w:hanging="180"/>
+      </w:pPr>
+      <w:rPr/>
+    </w:lvl>
+  </w:abstractNum>
+  <w:abstractNum w:abstractNumId="31">
+    <w:lvl w:ilvl="0">
+      <w:start w:val="1"/>
+      <w:numFmt w:val="decimal"/>
+      <w:lvlText w:val="%1."/>
+      <w:lvlJc w:val="left"/>
+      <w:pPr>
+        <w:tabs>
+          <w:tab w:val="num" w:pos="0"/>
+        </w:tabs>
+        <w:ind w:left="-720" w:hanging="360"/>
+      </w:pPr>
+      <w:rPr/>
+    </w:lvl>
+    <w:lvl w:ilvl="1">
+      <w:start w:val="1"/>
+      <w:numFmt w:val="lowerLetter"/>
+      <w:lvlText w:val="%2."/>
+      <w:lvlJc w:val="left"/>
+      <w:pPr>
+        <w:tabs>
+          <w:tab w:val="num" w:pos="0"/>
+        </w:tabs>
+        <w:ind w:left="0" w:hanging="360"/>
+      </w:pPr>
+      <w:rPr/>
+    </w:lvl>
+    <w:lvl w:ilvl="2">
+      <w:start w:val="1"/>
+      <w:numFmt w:val="lowerRoman"/>
+      <w:lvlText w:val="%3."/>
+      <w:lvlJc w:val="right"/>
+      <w:pPr>
+        <w:tabs>
+          <w:tab w:val="num" w:pos="720"/>
+        </w:tabs>
+        <w:ind w:left="720" w:hanging="180"/>
+      </w:pPr>
+      <w:rPr/>
+    </w:lvl>
+    <w:lvl w:ilvl="3">
+      <w:start w:val="1"/>
+      <w:numFmt w:val="decimal"/>
+      <w:lvlText w:val="%4."/>
+      <w:lvlJc w:val="left"/>
+      <w:pPr>
+        <w:tabs>
+          <w:tab w:val="num" w:pos="1440"/>
+        </w:tabs>
+        <w:ind w:left="1440" w:hanging="360"/>
+      </w:pPr>
+      <w:rPr/>
+    </w:lvl>
+    <w:lvl w:ilvl="4">
+      <w:start w:val="1"/>
+      <w:numFmt w:val="lowerLetter"/>
+      <w:lvlText w:val="%5."/>
+      <w:lvlJc w:val="left"/>
+      <w:pPr>
+        <w:tabs>
+          <w:tab w:val="num" w:pos="2160"/>
+        </w:tabs>
+        <w:ind w:left="2160" w:hanging="360"/>
+      </w:pPr>
+      <w:rPr/>
+    </w:lvl>
+    <w:lvl w:ilvl="5">
+      <w:start w:val="1"/>
+      <w:numFmt w:val="lowerRoman"/>
+      <w:lvlText w:val="%6."/>
+      <w:lvlJc w:val="right"/>
+      <w:pPr>
+        <w:tabs>
+          <w:tab w:val="num" w:pos="2880"/>
+        </w:tabs>
+        <w:ind w:left="2880" w:hanging="180"/>
+      </w:pPr>
+      <w:rPr/>
+    </w:lvl>
+    <w:lvl w:ilvl="6">
+      <w:start w:val="1"/>
+      <w:numFmt w:val="decimal"/>
+      <w:lvlText w:val="%7."/>
+      <w:lvlJc w:val="left"/>
+      <w:pPr>
+        <w:tabs>
+          <w:tab w:val="num" w:pos="3600"/>
+        </w:tabs>
+        <w:ind w:left="3600" w:hanging="360"/>
+      </w:pPr>
+      <w:rPr/>
+    </w:lvl>
+    <w:lvl w:ilvl="7">
+      <w:start w:val="1"/>
+      <w:numFmt w:val="lowerLetter"/>
+      <w:lvlText w:val="%8."/>
+      <w:lvlJc w:val="left"/>
+      <w:pPr>
+        <w:tabs>
+          <w:tab w:val="num" w:pos="4320"/>
+        </w:tabs>
+        <w:ind w:left="4320" w:hanging="360"/>
+      </w:pPr>
+      <w:rPr/>
+    </w:lvl>
+    <w:lvl w:ilvl="8">
+      <w:start w:val="1"/>
+      <w:numFmt w:val="lowerRoman"/>
+      <w:lvlText w:val="%9."/>
+      <w:lvlJc w:val="right"/>
+      <w:pPr>
+        <w:tabs>
+          <w:tab w:val="num" w:pos="5040"/>
+        </w:tabs>
+        <w:ind w:left="5040" w:hanging="180"/>
+      </w:pPr>
+      <w:rPr/>
+    </w:lvl>
+  </w:abstractNum>
+  <w:abstractNum w:abstractNumId="32">
+    <w:lvl w:ilvl="0">
+      <w:start w:val="1"/>
+      <w:numFmt w:val="decimal"/>
+      <w:lvlText w:val="%1."/>
+      <w:lvlJc w:val="left"/>
+      <w:pPr>
+        <w:tabs>
+          <w:tab w:val="num" w:pos="0"/>
+        </w:tabs>
+        <w:ind w:left="-720" w:hanging="360"/>
+      </w:pPr>
+      <w:rPr/>
+    </w:lvl>
+    <w:lvl w:ilvl="1">
+      <w:start w:val="1"/>
+      <w:numFmt w:val="lowerLetter"/>
+      <w:lvlText w:val="%2."/>
+      <w:lvlJc w:val="left"/>
+      <w:pPr>
+        <w:tabs>
+          <w:tab w:val="num" w:pos="0"/>
+        </w:tabs>
+        <w:ind w:left="0" w:hanging="360"/>
+      </w:pPr>
+      <w:rPr/>
+    </w:lvl>
+    <w:lvl w:ilvl="2">
+      <w:start w:val="1"/>
+      <w:numFmt w:val="lowerRoman"/>
+      <w:lvlText w:val="%3."/>
+      <w:lvlJc w:val="right"/>
+      <w:pPr>
+        <w:tabs>
+          <w:tab w:val="num" w:pos="720"/>
+        </w:tabs>
+        <w:ind w:left="720" w:hanging="180"/>
+      </w:pPr>
+      <w:rPr/>
+    </w:lvl>
+    <w:lvl w:ilvl="3">
+      <w:start w:val="1"/>
+      <w:numFmt w:val="decimal"/>
+      <w:lvlText w:val="%4."/>
+      <w:lvlJc w:val="left"/>
+      <w:pPr>
+        <w:tabs>
+          <w:tab w:val="num" w:pos="1440"/>
+        </w:tabs>
+        <w:ind w:left="1440" w:hanging="360"/>
+      </w:pPr>
+      <w:rPr/>
+    </w:lvl>
+    <w:lvl w:ilvl="4">
+      <w:start w:val="1"/>
+      <w:numFmt w:val="lowerLetter"/>
+      <w:lvlText w:val="%5."/>
+      <w:lvlJc w:val="left"/>
+      <w:pPr>
+        <w:tabs>
+          <w:tab w:val="num" w:pos="2160"/>
+        </w:tabs>
+        <w:ind w:left="2160" w:hanging="360"/>
+      </w:pPr>
+      <w:rPr/>
+    </w:lvl>
+    <w:lvl w:ilvl="5">
+      <w:start w:val="1"/>
+      <w:numFmt w:val="lowerRoman"/>
+      <w:lvlText w:val="%6."/>
+      <w:lvlJc w:val="right"/>
+      <w:pPr>
+        <w:tabs>
+          <w:tab w:val="num" w:pos="2880"/>
+        </w:tabs>
+        <w:ind w:left="2880" w:hanging="180"/>
+      </w:pPr>
+      <w:rPr/>
+    </w:lvl>
+    <w:lvl w:ilvl="6">
+      <w:start w:val="1"/>
+      <w:numFmt w:val="decimal"/>
+      <w:lvlText w:val="%7."/>
+      <w:lvlJc w:val="left"/>
+      <w:pPr>
+        <w:tabs>
+          <w:tab w:val="num" w:pos="3600"/>
+        </w:tabs>
+        <w:ind w:left="3600" w:hanging="360"/>
+      </w:pPr>
+      <w:rPr/>
+    </w:lvl>
+    <w:lvl w:ilvl="7">
+      <w:start w:val="1"/>
+      <w:numFmt w:val="lowerLetter"/>
+      <w:lvlText w:val="%8."/>
+      <w:lvlJc w:val="left"/>
+      <w:pPr>
+        <w:tabs>
+          <w:tab w:val="num" w:pos="4320"/>
+        </w:tabs>
+        <w:ind w:left="4320" w:hanging="360"/>
+      </w:pPr>
+      <w:rPr/>
+    </w:lvl>
+    <w:lvl w:ilvl="8">
+      <w:start w:val="1"/>
+      <w:numFmt w:val="lowerRoman"/>
+      <w:lvlText w:val="%9."/>
+      <w:lvlJc w:val="right"/>
+      <w:pPr>
+        <w:tabs>
+          <w:tab w:val="num" w:pos="5040"/>
+        </w:tabs>
+        <w:ind w:left="5040" w:hanging="180"/>
+      </w:pPr>
+      <w:rPr/>
+    </w:lvl>
+  </w:abstractNum>
+  <w:abstractNum w:abstractNumId="33">
     <w:lvl w:ilvl="0">
       <w:start w:val="1"/>
       <w:numFmt w:val="none"/>
@@ -5480,112 +7612,166 @@
     <w:abstractNumId w:val="15"/>
   </w:num>
   <w:num w:numId="16">
-    <w:abstractNumId w:val="5"/>
+    <w:abstractNumId w:val="16"/>
+  </w:num>
+  <w:num w:numId="17">
+    <w:abstractNumId w:val="17"/>
+  </w:num>
+  <w:num w:numId="18">
+    <w:abstractNumId w:val="18"/>
+  </w:num>
+  <w:num w:numId="19">
+    <w:abstractNumId w:val="19"/>
+  </w:num>
+  <w:num w:numId="20">
+    <w:abstractNumId w:val="20"/>
+  </w:num>
+  <w:num w:numId="21">
+    <w:abstractNumId w:val="21"/>
+  </w:num>
+  <w:num w:numId="22">
+    <w:abstractNumId w:val="22"/>
+  </w:num>
+  <w:num w:numId="23">
+    <w:abstractNumId w:val="23"/>
+  </w:num>
+  <w:num w:numId="24">
+    <w:abstractNumId w:val="24"/>
+  </w:num>
+  <w:num w:numId="25">
+    <w:abstractNumId w:val="25"/>
+  </w:num>
+  <w:num w:numId="26">
+    <w:abstractNumId w:val="26"/>
+  </w:num>
+  <w:num w:numId="27">
+    <w:abstractNumId w:val="27"/>
+  </w:num>
+  <w:num w:numId="28">
+    <w:abstractNumId w:val="28"/>
+  </w:num>
+  <w:num w:numId="29">
+    <w:abstractNumId w:val="29"/>
+  </w:num>
+  <w:num w:numId="30">
+    <w:abstractNumId w:val="30"/>
+  </w:num>
+  <w:num w:numId="31">
+    <w:abstractNumId w:val="31"/>
+  </w:num>
+  <w:num w:numId="32">
+    <w:abstractNumId w:val="32"/>
+  </w:num>
+  <w:num w:numId="33">
+    <w:abstractNumId w:val="33"/>
+  </w:num>
+  <w:num w:numId="34">
+    <w:abstractNumId w:val="1"/>
     <w:lvlOverride w:ilvl="0">
       <w:startOverride w:val="1"/>
     </w:lvlOverride>
   </w:num>
-  <w:num w:numId="17">
-    <w:abstractNumId w:val="5"/>
+  <w:num w:numId="35">
+    <w:abstractNumId w:val="1"/>
   </w:num>
-  <w:num w:numId="18">
-    <w:abstractNumId w:val="5"/>
+  <w:num w:numId="36">
+    <w:abstractNumId w:val="1"/>
   </w:num>
-  <w:num w:numId="19">
-    <w:abstractNumId w:val="5"/>
+  <w:num w:numId="37">
+    <w:abstractNumId w:val="1"/>
   </w:num>
-  <w:num w:numId="20">
-    <w:abstractNumId w:val="5"/>
+  <w:num w:numId="38">
+    <w:abstractNumId w:val="1"/>
   </w:num>
-  <w:num w:numId="21">
-    <w:abstractNumId w:val="5"/>
+  <w:num w:numId="39">
+    <w:abstractNumId w:val="1"/>
   </w:num>
-  <w:num w:numId="22">
-    <w:abstractNumId w:val="5"/>
+  <w:num w:numId="40">
+    <w:abstractNumId w:val="1"/>
   </w:num>
-  <w:num w:numId="23">
-    <w:abstractNumId w:val="5"/>
+  <w:num w:numId="41">
+    <w:abstractNumId w:val="1"/>
   </w:num>
-  <w:num w:numId="24">
-    <w:abstractNumId w:val="12"/>
+  <w:num w:numId="42">
+    <w:abstractNumId w:val="9"/>
     <w:lvlOverride w:ilvl="0">
       <w:startOverride w:val="1"/>
     </w:lvlOverride>
   </w:num>
-  <w:num w:numId="25">
-    <w:abstractNumId w:val="12"/>
+  <w:num w:numId="43">
+    <w:abstractNumId w:val="9"/>
   </w:num>
-  <w:num w:numId="26">
-    <w:abstractNumId w:val="12"/>
+  <w:num w:numId="44">
+    <w:abstractNumId w:val="9"/>
   </w:num>
-  <w:num w:numId="27">
-    <w:abstractNumId w:val="12"/>
+  <w:num w:numId="45">
+    <w:abstractNumId w:val="9"/>
   </w:num>
-  <w:num w:numId="28">
-    <w:abstractNumId w:val="12"/>
+  <w:num w:numId="46">
+    <w:abstractNumId w:val="9"/>
   </w:num>
-  <w:num w:numId="29">
-    <w:abstractNumId w:val="13"/>
-    <w:lvlOverride w:ilvl="0">
-      <w:startOverride w:val="1"/>
-    </w:lvlOverride>
-  </w:num>
-  <w:num w:numId="30">
-    <w:abstractNumId w:val="13"/>
-  </w:num>
-  <w:num w:numId="31">
-    <w:abstractNumId w:val="13"/>
-  </w:num>
-  <w:num w:numId="32">
-    <w:abstractNumId w:val="13"/>
-  </w:num>
-  <w:num w:numId="33">
-    <w:abstractNumId w:val="13"/>
-  </w:num>
-  <w:num w:numId="34">
-    <w:abstractNumId w:val="13"/>
-  </w:num>
-  <w:num w:numId="35">
-    <w:abstractNumId w:val="13"/>
-  </w:num>
-  <w:num w:numId="36">
-    <w:abstractNumId w:val="13"/>
-  </w:num>
-  <w:num w:numId="37">
+  <w:num w:numId="47">
     <w:abstractNumId w:val="14"/>
     <w:lvlOverride w:ilvl="0">
       <w:startOverride w:val="1"/>
     </w:lvlOverride>
   </w:num>
-  <w:num w:numId="38">
+  <w:num w:numId="48">
     <w:abstractNumId w:val="14"/>
   </w:num>
-  <w:num w:numId="39">
+  <w:num w:numId="49">
     <w:abstractNumId w:val="14"/>
   </w:num>
-  <w:num w:numId="40">
+  <w:num w:numId="50">
     <w:abstractNumId w:val="14"/>
   </w:num>
-  <w:num w:numId="41">
+  <w:num w:numId="51">
     <w:abstractNumId w:val="14"/>
   </w:num>
-  <w:num w:numId="42">
+  <w:num w:numId="52">
     <w:abstractNumId w:val="14"/>
   </w:num>
-  <w:num w:numId="43">
+  <w:num w:numId="53">
     <w:abstractNumId w:val="14"/>
   </w:num>
-  <w:num w:numId="44">
+  <w:num w:numId="54">
     <w:abstractNumId w:val="14"/>
   </w:num>
-  <w:num w:numId="45">
-    <w:abstractNumId w:val="14"/>
+  <w:num w:numId="55">
+    <w:abstractNumId w:val="22"/>
+    <w:lvlOverride w:ilvl="0">
+      <w:startOverride w:val="1"/>
+    </w:lvlOverride>
   </w:num>
-  <w:num w:numId="46">
-    <w:abstractNumId w:val="14"/>
+  <w:num w:numId="56">
+    <w:abstractNumId w:val="22"/>
   </w:num>
-  <w:num w:numId="47">
-    <w:abstractNumId w:val="14"/>
+  <w:num w:numId="57">
+    <w:abstractNumId w:val="22"/>
+  </w:num>
+  <w:num w:numId="58">
+    <w:abstractNumId w:val="22"/>
+  </w:num>
+  <w:num w:numId="59">
+    <w:abstractNumId w:val="22"/>
+  </w:num>
+  <w:num w:numId="60">
+    <w:abstractNumId w:val="22"/>
+  </w:num>
+  <w:num w:numId="61">
+    <w:abstractNumId w:val="22"/>
+  </w:num>
+  <w:num w:numId="62">
+    <w:abstractNumId w:val="22"/>
+  </w:num>
+  <w:num w:numId="63">
+    <w:abstractNumId w:val="22"/>
+  </w:num>
+  <w:num w:numId="64">
+    <w:abstractNumId w:val="22"/>
+  </w:num>
+  <w:num w:numId="65">
+    <w:abstractNumId w:val="22"/>
   </w:num>
 </w:numbering>
 </file>
@@ -6020,7 +8206,7 @@
       <w:szCs w:val="24"/>
     </w:rPr>
   </w:style>
-  <w:style w:type="paragraph" w:styleId="Ndice">
+  <w:style w:type="paragraph" w:styleId="ndice">
     <w:name w:val="Índice"/>
     <w:basedOn w:val="Normal"/>
     <w:qFormat/>
@@ -6044,8 +8230,8 @@
       <w:szCs w:val="20"/>
     </w:rPr>
   </w:style>
-  <w:style w:type="paragraph" w:styleId="BodyTextIndent">
-    <w:name w:val="Body Text Indent"/>
+  <w:style w:type="paragraph" w:styleId="BodyTextIndented">
+    <w:name w:val="Body Text, Indented"/>
     <w:basedOn w:val="Normal"/>
     <w:qFormat/>
     <w:pPr>
@@ -6091,8 +8277,8 @@
       <w:bCs/>
     </w:rPr>
   </w:style>
-  <w:style w:type="numbering" w:styleId="NoList" w:default="1">
-    <w:name w:val="No List"/>
+  <w:style w:type="numbering" w:styleId="Semlista" w:default="1">
+    <w:name w:val="Sem lista"/>
     <w:uiPriority w:val="99"/>
     <w:semiHidden/>
     <w:unhideWhenUsed/>

</xml_diff>